<commit_message>
Documentación del diseño del PID
</commit_message>
<xml_diff>
--- a/PEC-2/PID.docx
+++ b/PEC-2/PID.docx
@@ -2568,13 +2568,7 @@
                 <w:rPr>
                   <w:rFonts w:ascii="Cambria Math" w:hAnsi="Cambria Math"/>
                 </w:rPr>
-                <m:t xml:space="preserve"> </m:t>
-              </m:r>
-              <m:r>
-                <w:rPr>
-                  <w:rFonts w:ascii="Cambria Math" w:hAnsi="Cambria Math"/>
-                </w:rPr>
-                <m:t>k</m:t>
+                <m:t xml:space="preserve"> k</m:t>
               </m:r>
             </m:e>
             <m:sub>
@@ -2610,25 +2604,7 @@
             <w:rPr>
               <w:rFonts w:ascii="Cambria Math" w:hAnsi="Cambria Math"/>
             </w:rPr>
-            <m:t xml:space="preserve">     </m:t>
-          </m:r>
-          <m:r>
-            <w:rPr>
-              <w:rFonts w:ascii="Cambria Math" w:hAnsi="Cambria Math"/>
-            </w:rPr>
-            <m:t>con</m:t>
-          </m:r>
-          <m:r>
-            <w:rPr>
-              <w:rFonts w:ascii="Cambria Math" w:hAnsi="Cambria Math"/>
-            </w:rPr>
-            <m:t xml:space="preserve">   x,y</m:t>
-          </m:r>
-          <m:r>
-            <w:rPr>
-              <w:rFonts w:ascii="Cambria Math" w:hAnsi="Cambria Math"/>
-            </w:rPr>
-            <m:t xml:space="preserve">∈ </m:t>
+            <m:t xml:space="preserve">     con   x,y∈ </m:t>
           </m:r>
           <m:sSup>
             <m:sSupPr>
@@ -3070,24 +3046,14 @@
       <w:r>
         <w:t xml:space="preserve">Figura </w:t>
       </w:r>
-      <w:r>
-        <w:fldChar w:fldCharType="begin"/>
-      </w:r>
-      <w:r>
-        <w:instrText xml:space="preserve"> SEQ Figura \* ARABIC </w:instrText>
-      </w:r>
-      <w:r>
-        <w:fldChar w:fldCharType="separate"/>
-      </w:r>
-      <w:r>
-        <w:rPr>
-          <w:noProof/>
-        </w:rPr>
-        <w:t>1</w:t>
-      </w:r>
-      <w:r>
-        <w:fldChar w:fldCharType="end"/>
-      </w:r>
+      <w:fldSimple w:instr=" SEQ Figura \* ARABIC ">
+        <w:r>
+          <w:rPr>
+            <w:noProof/>
+          </w:rPr>
+          <w:t>1</w:t>
+        </w:r>
+      </w:fldSimple>
       <w:r>
         <w:t xml:space="preserve"> </w:t>
       </w:r>
@@ -3098,10 +3064,7 @@
         <w:t xml:space="preserve"> de ABB</w:t>
       </w:r>
       <w:r>
-        <w:t xml:space="preserve"> IRB 1520ID a dos grados de libertad</w:t>
-      </w:r>
-      <w:r>
-        <w:t>.</w:t>
+        <w:t xml:space="preserve"> IRB 1520ID a dos grados de libertad.</w:t>
       </w:r>
       <w:r>
         <w:t xml:space="preserve"> </w:t>
@@ -3437,13 +3400,7 @@
                       <w:rPr>
                         <w:rFonts w:ascii="Cambria Math" w:hAnsi="Cambria Math"/>
                       </w:rPr>
-                      <m:t>(q</m:t>
-                    </m:r>
-                    <m:r>
-                      <w:rPr>
-                        <w:rFonts w:ascii="Cambria Math" w:hAnsi="Cambria Math"/>
-                      </w:rPr>
-                      <m:t>,</m:t>
+                      <m:t>(q,</m:t>
                     </m:r>
                     <m:acc>
                       <m:accPr>
@@ -3494,13 +3451,7 @@
                           <w:rPr>
                             <w:rFonts w:ascii="Cambria Math" w:hAnsi="Cambria Math"/>
                           </w:rPr>
-                          <m:t>1</m:t>
-                        </m:r>
-                        <m:r>
-                          <w:rPr>
-                            <w:rFonts w:ascii="Cambria Math" w:hAnsi="Cambria Math"/>
-                          </w:rPr>
-                          <m:t>2</m:t>
+                          <m:t>12</m:t>
                         </m:r>
                       </m:sub>
                     </m:sSub>
@@ -3561,13 +3512,7 @@
                           <w:rPr>
                             <w:rFonts w:ascii="Cambria Math" w:hAnsi="Cambria Math"/>
                           </w:rPr>
-                          <m:t>2</m:t>
-                        </m:r>
-                        <m:r>
-                          <w:rPr>
-                            <w:rFonts w:ascii="Cambria Math" w:hAnsi="Cambria Math"/>
-                          </w:rPr>
-                          <m:t>1</m:t>
+                          <m:t>21</m:t>
                         </m:r>
                       </m:sub>
                     </m:sSub>
@@ -4275,13 +4220,7 @@
               <w:rPr>
                 <w:rFonts w:ascii="Cambria Math" w:hAnsi="Cambria Math"/>
               </w:rPr>
-              <m:t>1</m:t>
-            </m:r>
-            <m:r>
-              <w:rPr>
-                <w:rFonts w:ascii="Cambria Math" w:hAnsi="Cambria Math"/>
-              </w:rPr>
-              <m:t>2</m:t>
+              <m:t>12</m:t>
             </m:r>
           </m:sub>
         </m:sSub>
@@ -4369,13 +4308,7 @@
                   <w:rPr>
                     <w:rFonts w:ascii="Cambria Math" w:hAnsi="Cambria Math"/>
                   </w:rPr>
-                  <m:t>c</m:t>
-                </m:r>
-                <m:r>
-                  <w:rPr>
-                    <w:rFonts w:ascii="Cambria Math" w:hAnsi="Cambria Math"/>
-                  </w:rPr>
-                  <m:t>1</m:t>
+                  <m:t>c1</m:t>
                 </m:r>
               </m:sub>
               <m:sup>
@@ -4578,13 +4511,7 @@
               <w:rPr>
                 <w:rFonts w:ascii="Cambria Math" w:hAnsi="Cambria Math"/>
               </w:rPr>
-              <m:t>2</m:t>
-            </m:r>
-            <m:r>
-              <w:rPr>
-                <w:rFonts w:ascii="Cambria Math" w:hAnsi="Cambria Math"/>
-              </w:rPr>
-              <m:t>1</m:t>
+              <m:t>21</m:t>
             </m:r>
           </m:sub>
         </m:sSub>
@@ -4875,13 +4802,7 @@
               <w:rPr>
                 <w:rFonts w:ascii="Cambria Math" w:hAnsi="Cambria Math"/>
               </w:rPr>
-              <m:t>2</m:t>
-            </m:r>
-            <m:r>
-              <w:rPr>
-                <w:rFonts w:ascii="Cambria Math" w:hAnsi="Cambria Math"/>
-              </w:rPr>
-              <m:t>2</m:t>
+              <m:t>22</m:t>
             </m:r>
           </m:sub>
         </m:sSub>
@@ -5040,272 +4961,7 @@
               <w:rPr>
                 <w:rFonts w:ascii="Cambria Math" w:hAnsi="Cambria Math"/>
               </w:rPr>
-              <m:t>1</m:t>
-            </m:r>
-            <m:r>
-              <w:rPr>
-                <w:rFonts w:ascii="Cambria Math" w:hAnsi="Cambria Math"/>
-              </w:rPr>
-              <m:t>1</m:t>
-            </m:r>
-          </m:sub>
-        </m:sSub>
-        <m:d>
-          <m:dPr>
-            <m:ctrlPr>
-              <w:rPr>
-                <w:rFonts w:ascii="Cambria Math" w:hAnsi="Cambria Math"/>
-                <w:i/>
-              </w:rPr>
-            </m:ctrlPr>
-          </m:dPr>
-          <m:e>
-            <m:r>
-              <w:rPr>
-                <w:rFonts w:ascii="Cambria Math" w:hAnsi="Cambria Math"/>
-              </w:rPr>
-              <m:t>q</m:t>
-            </m:r>
-            <m:r>
-              <w:rPr>
-                <w:rFonts w:ascii="Cambria Math" w:hAnsi="Cambria Math"/>
-              </w:rPr>
-              <m:t>,</m:t>
-            </m:r>
-            <m:acc>
-              <m:accPr>
-                <m:chr m:val="̇"/>
-                <m:ctrlPr>
-                  <w:rPr>
-                    <w:rFonts w:ascii="Cambria Math" w:hAnsi="Cambria Math"/>
-                    <w:i/>
-                  </w:rPr>
-                </m:ctrlPr>
-              </m:accPr>
-              <m:e>
-                <m:r>
-                  <w:rPr>
-                    <w:rFonts w:ascii="Cambria Math" w:hAnsi="Cambria Math"/>
-                  </w:rPr>
-                  <m:t>q</m:t>
-                </m:r>
-              </m:e>
-            </m:acc>
-          </m:e>
-        </m:d>
-        <m:r>
-          <w:rPr>
-            <w:rFonts w:ascii="Cambria Math" w:hAnsi="Cambria Math"/>
-          </w:rPr>
-          <m:t>=</m:t>
-        </m:r>
-        <m:r>
-          <w:rPr>
-            <w:rFonts w:ascii="Cambria Math" w:hAnsi="Cambria Math"/>
-          </w:rPr>
-          <m:t>-</m:t>
-        </m:r>
-        <m:sSub>
-          <m:sSubPr>
-            <m:ctrlPr>
-              <w:rPr>
-                <w:rFonts w:ascii="Cambria Math" w:hAnsi="Cambria Math"/>
-                <w:i/>
-              </w:rPr>
-            </m:ctrlPr>
-          </m:sSubPr>
-          <m:e>
-            <m:r>
-              <w:rPr>
-                <w:rFonts w:ascii="Cambria Math" w:hAnsi="Cambria Math"/>
-              </w:rPr>
-              <m:t>m</m:t>
-            </m:r>
-          </m:e>
-          <m:sub>
-            <m:r>
-              <w:rPr>
-                <w:rFonts w:ascii="Cambria Math" w:hAnsi="Cambria Math"/>
-              </w:rPr>
-              <m:t>2</m:t>
-            </m:r>
-          </m:sub>
-        </m:sSub>
-        <m:sSub>
-          <m:sSubPr>
-            <m:ctrlPr>
-              <w:rPr>
-                <w:rFonts w:ascii="Cambria Math" w:hAnsi="Cambria Math"/>
-                <w:i/>
-              </w:rPr>
-            </m:ctrlPr>
-          </m:sSubPr>
-          <m:e>
-            <m:r>
-              <w:rPr>
-                <w:rFonts w:ascii="Cambria Math" w:hAnsi="Cambria Math"/>
-              </w:rPr>
-              <m:t>l</m:t>
-            </m:r>
-          </m:e>
-          <m:sub>
-            <m:r>
-              <w:rPr>
-                <w:rFonts w:ascii="Cambria Math" w:hAnsi="Cambria Math"/>
-              </w:rPr>
-              <m:t>1</m:t>
-            </m:r>
-          </m:sub>
-        </m:sSub>
-        <m:sSub>
-          <m:sSubPr>
-            <m:ctrlPr>
-              <w:rPr>
-                <w:rFonts w:ascii="Cambria Math" w:hAnsi="Cambria Math"/>
-                <w:i/>
-              </w:rPr>
-            </m:ctrlPr>
-          </m:sSubPr>
-          <m:e>
-            <m:r>
-              <w:rPr>
-                <w:rFonts w:ascii="Cambria Math" w:hAnsi="Cambria Math"/>
-              </w:rPr>
-              <m:t>l</m:t>
-            </m:r>
-          </m:e>
-          <m:sub>
-            <m:r>
-              <w:rPr>
-                <w:rFonts w:ascii="Cambria Math" w:hAnsi="Cambria Math"/>
-              </w:rPr>
-              <m:t>c2</m:t>
-            </m:r>
-          </m:sub>
-        </m:sSub>
-        <m:r>
-          <w:rPr>
-            <w:rFonts w:ascii="Cambria Math" w:hAnsi="Cambria Math"/>
-          </w:rPr>
-          <m:t xml:space="preserve"> sen(</m:t>
-        </m:r>
-        <m:sSub>
-          <m:sSubPr>
-            <m:ctrlPr>
-              <w:rPr>
-                <w:rFonts w:ascii="Cambria Math" w:hAnsi="Cambria Math"/>
-                <w:i/>
-              </w:rPr>
-            </m:ctrlPr>
-          </m:sSubPr>
-          <m:e>
-            <m:r>
-              <w:rPr>
-                <w:rFonts w:ascii="Cambria Math" w:hAnsi="Cambria Math"/>
-              </w:rPr>
-              <m:t>q</m:t>
-            </m:r>
-          </m:e>
-          <m:sub>
-            <m:r>
-              <w:rPr>
-                <w:rFonts w:ascii="Cambria Math" w:hAnsi="Cambria Math"/>
-              </w:rPr>
-              <m:t>2</m:t>
-            </m:r>
-          </m:sub>
-        </m:sSub>
-        <m:r>
-          <w:rPr>
-            <w:rFonts w:ascii="Cambria Math" w:hAnsi="Cambria Math"/>
-          </w:rPr>
-          <m:t>)</m:t>
-        </m:r>
-        <m:sSub>
-          <m:sSubPr>
-            <m:ctrlPr>
-              <w:rPr>
-                <w:rFonts w:ascii="Cambria Math" w:hAnsi="Cambria Math"/>
-                <w:i/>
-              </w:rPr>
-            </m:ctrlPr>
-          </m:sSubPr>
-          <m:e>
-            <m:acc>
-              <m:accPr>
-                <m:chr m:val="̇"/>
-                <m:ctrlPr>
-                  <w:rPr>
-                    <w:rFonts w:ascii="Cambria Math" w:hAnsi="Cambria Math"/>
-                    <w:i/>
-                  </w:rPr>
-                </m:ctrlPr>
-              </m:accPr>
-              <m:e>
-                <m:r>
-                  <w:rPr>
-                    <w:rFonts w:ascii="Cambria Math" w:hAnsi="Cambria Math"/>
-                  </w:rPr>
-                  <m:t>q</m:t>
-                </m:r>
-              </m:e>
-            </m:acc>
-          </m:e>
-          <m:sub>
-            <m:r>
-              <w:rPr>
-                <w:rFonts w:ascii="Cambria Math" w:hAnsi="Cambria Math"/>
-              </w:rPr>
-              <m:t>2</m:t>
-            </m:r>
-          </m:sub>
-        </m:sSub>
-        <m:r>
-          <w:rPr>
-            <w:rFonts w:ascii="Cambria Math" w:hAnsi="Cambria Math"/>
-          </w:rPr>
-          <m:t>,</m:t>
-        </m:r>
-      </m:oMath>
-    </w:p>
-    <w:p>
-      <w:pPr>
-        <w:pStyle w:val="Prrafodelista"/>
-        <w:numPr>
-          <w:ilvl w:val="0"/>
-          <w:numId w:val="19"/>
-        </w:numPr>
-      </w:pPr>
-      <m:oMath>
-        <m:sSub>
-          <m:sSubPr>
-            <m:ctrlPr>
-              <w:rPr>
-                <w:rFonts w:ascii="Cambria Math" w:hAnsi="Cambria Math"/>
-                <w:i/>
-              </w:rPr>
-            </m:ctrlPr>
-          </m:sSubPr>
-          <m:e>
-            <m:r>
-              <w:rPr>
-                <w:rFonts w:ascii="Cambria Math" w:hAnsi="Cambria Math"/>
-              </w:rPr>
-              <m:t>C</m:t>
-            </m:r>
-          </m:e>
-          <m:sub>
-            <m:r>
-              <w:rPr>
-                <w:rFonts w:ascii="Cambria Math" w:hAnsi="Cambria Math"/>
-              </w:rPr>
-              <m:t>1</m:t>
-            </m:r>
-            <m:r>
-              <w:rPr>
-                <w:rFonts w:ascii="Cambria Math" w:hAnsi="Cambria Math"/>
-              </w:rPr>
-              <m:t>2</m:t>
+              <m:t>11</m:t>
             </m:r>
           </m:sub>
         </m:sSub>
@@ -5468,12 +5124,6 @@
           </w:rPr>
           <m:t>)</m:t>
         </m:r>
-        <m:r>
-          <w:rPr>
-            <w:rFonts w:ascii="Cambria Math" w:hAnsi="Cambria Math"/>
-          </w:rPr>
-          <m:t>[</m:t>
-        </m:r>
         <m:sSub>
           <m:sSubPr>
             <m:ctrlPr>
@@ -5509,7 +5159,7 @@
               <w:rPr>
                 <w:rFonts w:ascii="Cambria Math" w:hAnsi="Cambria Math"/>
               </w:rPr>
-              <m:t>1</m:t>
+              <m:t>2</m:t>
             </m:r>
           </m:sub>
         </m:sSub>
@@ -5517,7 +5167,203 @@
           <w:rPr>
             <w:rFonts w:ascii="Cambria Math" w:hAnsi="Cambria Math"/>
           </w:rPr>
-          <m:t>+</m:t>
+          <m:t>,</m:t>
+        </m:r>
+      </m:oMath>
+    </w:p>
+    <w:p>
+      <w:pPr>
+        <w:pStyle w:val="Prrafodelista"/>
+        <w:numPr>
+          <w:ilvl w:val="0"/>
+          <w:numId w:val="19"/>
+        </w:numPr>
+      </w:pPr>
+      <m:oMath>
+        <m:sSub>
+          <m:sSubPr>
+            <m:ctrlPr>
+              <w:rPr>
+                <w:rFonts w:ascii="Cambria Math" w:hAnsi="Cambria Math"/>
+                <w:i/>
+              </w:rPr>
+            </m:ctrlPr>
+          </m:sSubPr>
+          <m:e>
+            <m:r>
+              <w:rPr>
+                <w:rFonts w:ascii="Cambria Math" w:hAnsi="Cambria Math"/>
+              </w:rPr>
+              <m:t>C</m:t>
+            </m:r>
+          </m:e>
+          <m:sub>
+            <m:r>
+              <w:rPr>
+                <w:rFonts w:ascii="Cambria Math" w:hAnsi="Cambria Math"/>
+              </w:rPr>
+              <m:t>12</m:t>
+            </m:r>
+          </m:sub>
+        </m:sSub>
+        <m:d>
+          <m:dPr>
+            <m:ctrlPr>
+              <w:rPr>
+                <w:rFonts w:ascii="Cambria Math" w:hAnsi="Cambria Math"/>
+                <w:i/>
+              </w:rPr>
+            </m:ctrlPr>
+          </m:dPr>
+          <m:e>
+            <m:r>
+              <w:rPr>
+                <w:rFonts w:ascii="Cambria Math" w:hAnsi="Cambria Math"/>
+              </w:rPr>
+              <m:t>q,</m:t>
+            </m:r>
+            <m:acc>
+              <m:accPr>
+                <m:chr m:val="̇"/>
+                <m:ctrlPr>
+                  <w:rPr>
+                    <w:rFonts w:ascii="Cambria Math" w:hAnsi="Cambria Math"/>
+                    <w:i/>
+                  </w:rPr>
+                </m:ctrlPr>
+              </m:accPr>
+              <m:e>
+                <m:r>
+                  <w:rPr>
+                    <w:rFonts w:ascii="Cambria Math" w:hAnsi="Cambria Math"/>
+                  </w:rPr>
+                  <m:t>q</m:t>
+                </m:r>
+              </m:e>
+            </m:acc>
+          </m:e>
+        </m:d>
+        <m:r>
+          <w:rPr>
+            <w:rFonts w:ascii="Cambria Math" w:hAnsi="Cambria Math"/>
+          </w:rPr>
+          <m:t>=-</m:t>
+        </m:r>
+        <m:sSub>
+          <m:sSubPr>
+            <m:ctrlPr>
+              <w:rPr>
+                <w:rFonts w:ascii="Cambria Math" w:hAnsi="Cambria Math"/>
+                <w:i/>
+              </w:rPr>
+            </m:ctrlPr>
+          </m:sSubPr>
+          <m:e>
+            <m:r>
+              <w:rPr>
+                <w:rFonts w:ascii="Cambria Math" w:hAnsi="Cambria Math"/>
+              </w:rPr>
+              <m:t>m</m:t>
+            </m:r>
+          </m:e>
+          <m:sub>
+            <m:r>
+              <w:rPr>
+                <w:rFonts w:ascii="Cambria Math" w:hAnsi="Cambria Math"/>
+              </w:rPr>
+              <m:t>2</m:t>
+            </m:r>
+          </m:sub>
+        </m:sSub>
+        <m:sSub>
+          <m:sSubPr>
+            <m:ctrlPr>
+              <w:rPr>
+                <w:rFonts w:ascii="Cambria Math" w:hAnsi="Cambria Math"/>
+                <w:i/>
+              </w:rPr>
+            </m:ctrlPr>
+          </m:sSubPr>
+          <m:e>
+            <m:r>
+              <w:rPr>
+                <w:rFonts w:ascii="Cambria Math" w:hAnsi="Cambria Math"/>
+              </w:rPr>
+              <m:t>l</m:t>
+            </m:r>
+          </m:e>
+          <m:sub>
+            <m:r>
+              <w:rPr>
+                <w:rFonts w:ascii="Cambria Math" w:hAnsi="Cambria Math"/>
+              </w:rPr>
+              <m:t>1</m:t>
+            </m:r>
+          </m:sub>
+        </m:sSub>
+        <m:sSub>
+          <m:sSubPr>
+            <m:ctrlPr>
+              <w:rPr>
+                <w:rFonts w:ascii="Cambria Math" w:hAnsi="Cambria Math"/>
+                <w:i/>
+              </w:rPr>
+            </m:ctrlPr>
+          </m:sSubPr>
+          <m:e>
+            <m:r>
+              <w:rPr>
+                <w:rFonts w:ascii="Cambria Math" w:hAnsi="Cambria Math"/>
+              </w:rPr>
+              <m:t>l</m:t>
+            </m:r>
+          </m:e>
+          <m:sub>
+            <m:r>
+              <w:rPr>
+                <w:rFonts w:ascii="Cambria Math" w:hAnsi="Cambria Math"/>
+              </w:rPr>
+              <m:t>c2</m:t>
+            </m:r>
+          </m:sub>
+        </m:sSub>
+        <m:r>
+          <w:rPr>
+            <w:rFonts w:ascii="Cambria Math" w:hAnsi="Cambria Math"/>
+          </w:rPr>
+          <m:t xml:space="preserve"> sen(</m:t>
+        </m:r>
+        <m:sSub>
+          <m:sSubPr>
+            <m:ctrlPr>
+              <w:rPr>
+                <w:rFonts w:ascii="Cambria Math" w:hAnsi="Cambria Math"/>
+                <w:i/>
+              </w:rPr>
+            </m:ctrlPr>
+          </m:sSubPr>
+          <m:e>
+            <m:r>
+              <w:rPr>
+                <w:rFonts w:ascii="Cambria Math" w:hAnsi="Cambria Math"/>
+              </w:rPr>
+              <m:t>q</m:t>
+            </m:r>
+          </m:e>
+          <m:sub>
+            <m:r>
+              <w:rPr>
+                <w:rFonts w:ascii="Cambria Math" w:hAnsi="Cambria Math"/>
+              </w:rPr>
+              <m:t>2</m:t>
+            </m:r>
+          </m:sub>
+        </m:sSub>
+        <m:r>
+          <w:rPr>
+            <w:rFonts w:ascii="Cambria Math" w:hAnsi="Cambria Math"/>
+          </w:rPr>
+          <m:t>)[</m:t>
         </m:r>
         <m:sSub>
           <m:sSubPr>
@@ -5554,6 +5400,51 @@
               <w:rPr>
                 <w:rFonts w:ascii="Cambria Math" w:hAnsi="Cambria Math"/>
               </w:rPr>
+              <m:t>1</m:t>
+            </m:r>
+          </m:sub>
+        </m:sSub>
+        <m:r>
+          <w:rPr>
+            <w:rFonts w:ascii="Cambria Math" w:hAnsi="Cambria Math"/>
+          </w:rPr>
+          <m:t>+</m:t>
+        </m:r>
+        <m:sSub>
+          <m:sSubPr>
+            <m:ctrlPr>
+              <w:rPr>
+                <w:rFonts w:ascii="Cambria Math" w:hAnsi="Cambria Math"/>
+                <w:i/>
+              </w:rPr>
+            </m:ctrlPr>
+          </m:sSubPr>
+          <m:e>
+            <m:acc>
+              <m:accPr>
+                <m:chr m:val="̇"/>
+                <m:ctrlPr>
+                  <w:rPr>
+                    <w:rFonts w:ascii="Cambria Math" w:hAnsi="Cambria Math"/>
+                    <w:i/>
+                  </w:rPr>
+                </m:ctrlPr>
+              </m:accPr>
+              <m:e>
+                <m:r>
+                  <w:rPr>
+                    <w:rFonts w:ascii="Cambria Math" w:hAnsi="Cambria Math"/>
+                  </w:rPr>
+                  <m:t>q</m:t>
+                </m:r>
+              </m:e>
+            </m:acc>
+          </m:e>
+          <m:sub>
+            <m:r>
+              <w:rPr>
+                <w:rFonts w:ascii="Cambria Math" w:hAnsi="Cambria Math"/>
+              </w:rPr>
               <m:t>2</m:t>
             </m:r>
           </m:sub>
@@ -5562,13 +5453,7 @@
           <w:rPr>
             <w:rFonts w:ascii="Cambria Math" w:hAnsi="Cambria Math"/>
           </w:rPr>
-          <m:t>]</m:t>
-        </m:r>
-        <m:r>
-          <w:rPr>
-            <w:rFonts w:ascii="Cambria Math" w:hAnsi="Cambria Math"/>
-          </w:rPr>
-          <m:t>,</m:t>
+          <m:t>],</m:t>
         </m:r>
       </m:oMath>
     </w:p>
@@ -5603,13 +5488,7 @@
               <w:rPr>
                 <w:rFonts w:ascii="Cambria Math" w:hAnsi="Cambria Math"/>
               </w:rPr>
-              <m:t>2</m:t>
-            </m:r>
-            <m:r>
-              <w:rPr>
-                <w:rFonts w:ascii="Cambria Math" w:hAnsi="Cambria Math"/>
-              </w:rPr>
-              <m:t>1</m:t>
+              <m:t>21</m:t>
             </m:r>
           </m:sub>
         </m:sSub>
@@ -5895,19 +5774,7 @@
           <w:rPr>
             <w:rFonts w:ascii="Cambria Math" w:hAnsi="Cambria Math"/>
           </w:rPr>
-          <m:t>=</m:t>
-        </m:r>
-        <m:r>
-          <w:rPr>
-            <w:rFonts w:ascii="Cambria Math" w:hAnsi="Cambria Math"/>
-          </w:rPr>
-          <m:t>0</m:t>
-        </m:r>
-        <m:r>
-          <w:rPr>
-            <w:rFonts w:ascii="Cambria Math" w:hAnsi="Cambria Math"/>
-          </w:rPr>
-          <m:t>,</m:t>
+          <m:t>=0,</m:t>
         </m:r>
       </m:oMath>
     </w:p>
@@ -6200,13 +6067,7 @@
           <w:rPr>
             <w:rFonts w:ascii="Cambria Math" w:hAnsi="Cambria Math"/>
           </w:rPr>
-          <m:t>g</m:t>
-        </m:r>
-        <m:r>
-          <w:rPr>
-            <w:rFonts w:ascii="Cambria Math" w:hAnsi="Cambria Math"/>
-          </w:rPr>
-          <m:t xml:space="preserve"> sen</m:t>
+          <m:t>g sen</m:t>
         </m:r>
         <m:d>
           <m:dPr>
@@ -6541,24 +6402,14 @@
                             <w:r>
                               <w:t xml:space="preserve">Figura </w:t>
                             </w:r>
-                            <w:r>
-                              <w:fldChar w:fldCharType="begin"/>
-                            </w:r>
-                            <w:r>
-                              <w:instrText xml:space="preserve"> SEQ Figura \* ARABIC </w:instrText>
-                            </w:r>
-                            <w:r>
-                              <w:fldChar w:fldCharType="separate"/>
-                            </w:r>
-                            <w:r>
-                              <w:rPr>
-                                <w:noProof/>
-                              </w:rPr>
-                              <w:t>2</w:t>
-                            </w:r>
-                            <w:r>
-                              <w:fldChar w:fldCharType="end"/>
-                            </w:r>
+                            <w:fldSimple w:instr=" SEQ Figura \* ARABIC ">
+                              <w:r>
+                                <w:rPr>
+                                  <w:noProof/>
+                                </w:rPr>
+                                <w:t>2</w:t>
+                              </w:r>
+                            </w:fldSimple>
                             <w:r>
                               <w:t xml:space="preserve"> Características físicas obtenidas de Inventor de los eslabones </w:t>
                             </w:r>
@@ -6586,7 +6437,7 @@
                 <v:stroke joinstyle="miter"/>
                 <v:path gradientshapeok="t" o:connecttype="rect"/>
               </v:shapetype>
-              <v:shape id="Cuadro de texto 17" o:spid="_x0000_s1026" type="#_x0000_t202" style="position:absolute;left:0;text-align:left;margin-left:12.65pt;margin-top:369.85pt;width:462.3pt;height:.05pt;z-index:251668480;visibility:visible;mso-wrap-style:square;mso-wrap-distance-left:9pt;mso-wrap-distance-top:0;mso-wrap-distance-right:9pt;mso-wrap-distance-bottom:0;mso-position-horizontal:absolute;mso-position-horizontal-relative:text;mso-position-vertical:absolute;mso-position-vertical-relative:text;v-text-anchor:top" o:gfxdata="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" stroked="f">
+              <v:shape id="Cuadro de texto 17" o:spid="_x0000_s1026" type="#_x0000_t202" style="position:absolute;left:0;text-align:left;margin-left:12.65pt;margin-top:369.85pt;width:462.3pt;height:.05pt;z-index:251668480;visibility:visible;mso-wrap-style:square;mso-wrap-distance-left:9pt;mso-wrap-distance-top:0;mso-wrap-distance-right:9pt;mso-wrap-distance-bottom:0;mso-position-horizontal:absolute;mso-position-horizontal-relative:text;mso-position-vertical:absolute;mso-position-vertical-relative:text;v-text-anchor:top" o:gfxdata="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" stroked="f">
                 <v:textbox style="mso-fit-shape-to-text:t" inset="0,0,0,0">
                   <w:txbxContent>
                     <w:p>
@@ -6601,24 +6452,14 @@
                       <w:r>
                         <w:t xml:space="preserve">Figura </w:t>
                       </w:r>
-                      <w:r>
-                        <w:fldChar w:fldCharType="begin"/>
-                      </w:r>
-                      <w:r>
-                        <w:instrText xml:space="preserve"> SEQ Figura \* ARABIC </w:instrText>
-                      </w:r>
-                      <w:r>
-                        <w:fldChar w:fldCharType="separate"/>
-                      </w:r>
-                      <w:r>
-                        <w:rPr>
-                          <w:noProof/>
-                        </w:rPr>
-                        <w:t>2</w:t>
-                      </w:r>
-                      <w:r>
-                        <w:fldChar w:fldCharType="end"/>
-                      </w:r>
+                      <w:fldSimple w:instr=" SEQ Figura \* ARABIC ">
+                        <w:r>
+                          <w:rPr>
+                            <w:noProof/>
+                          </w:rPr>
+                          <w:t>2</w:t>
+                        </w:r>
+                      </w:fldSimple>
                       <w:r>
                         <w:t xml:space="preserve"> Características físicas obtenidas de Inventor de los eslabones </w:t>
                       </w:r>
@@ -6828,13 +6669,7 @@
         <w:t>Figuras</w:t>
       </w:r>
       <w:r>
-        <w:t xml:space="preserve"> muestran el proceso adoptado </w:t>
-      </w:r>
-      <w:r>
-        <w:t>en Inventor</w:t>
-      </w:r>
-      <w:r>
-        <w:t xml:space="preserve"> para la obtención de los parámetros necesarios.</w:t>
+        <w:t xml:space="preserve"> muestran el proceso adoptado en Inventor para la obtención de los parámetros necesarios.</w:t>
       </w:r>
     </w:p>
     <w:p>
@@ -6915,7 +6750,7 @@
           </mc:Choice>
           <mc:Fallback>
             <w:pict>
-              <v:shape w14:anchorId="7C5FEE7E" id="Cuadro de texto 19" o:spid="_x0000_s1027" type="#_x0000_t202" style="position:absolute;left:0;text-align:left;margin-left:-6.05pt;margin-top:598.1pt;width:486.45pt;height:.05pt;z-index:251672576;visibility:visible;mso-wrap-style:square;mso-wrap-distance-left:9pt;mso-wrap-distance-top:0;mso-wrap-distance-right:9pt;mso-wrap-distance-bottom:0;mso-position-horizontal:absolute;mso-position-horizontal-relative:text;mso-position-vertical:absolute;mso-position-vertical-relative:text;v-text-anchor:top" o:gfxdata="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" stroked="f">
+              <v:shape w14:anchorId="7C5FEE7E" id="Cuadro de texto 19" o:spid="_x0000_s1027" type="#_x0000_t202" style="position:absolute;left:0;text-align:left;margin-left:-6.05pt;margin-top:598.1pt;width:486.45pt;height:.05pt;z-index:251672576;visibility:visible;mso-wrap-style:square;mso-wrap-distance-left:9pt;mso-wrap-distance-top:0;mso-wrap-distance-right:9pt;mso-wrap-distance-bottom:0;mso-position-horizontal:absolute;mso-position-horizontal-relative:text;mso-position-vertical:absolute;mso-position-vertical-relative:text;v-text-anchor:top" o:gfxdata="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" stroked="f">
                 <v:textbox style="mso-fit-shape-to-text:t" inset="0,0,0,0">
                   <w:txbxContent>
                     <w:p>
@@ -7357,29 +7192,16 @@
       <w:r>
         <w:t xml:space="preserve">Tabla </w:t>
       </w:r>
-      <w:r>
-        <w:fldChar w:fldCharType="begin"/>
-      </w:r>
-      <w:r>
-        <w:instrText xml:space="preserve"> SEQ Tabla \* ARABIC </w:instrText>
-      </w:r>
-      <w:r>
-        <w:fldChar w:fldCharType="separate"/>
-      </w:r>
-      <w:r>
-        <w:rPr>
-          <w:noProof/>
-        </w:rPr>
-        <w:t>1</w:t>
-      </w:r>
-      <w:r>
-        <w:fldChar w:fldCharType="end"/>
-      </w:r>
-      <w:r>
-        <w:t xml:space="preserve"> Parámetros físicos del robot de </w:t>
-      </w:r>
-      <w:r>
-        <w:t>ABB IRB 1520ID</w:t>
+      <w:fldSimple w:instr=" SEQ Tabla \* ARABIC ">
+        <w:r>
+          <w:rPr>
+            <w:noProof/>
+          </w:rPr>
+          <w:t>1</w:t>
+        </w:r>
+      </w:fldSimple>
+      <w:r>
+        <w:t xml:space="preserve"> Parámetros físicos del robot de ABB IRB 1520ID</w:t>
       </w:r>
     </w:p>
     <w:tbl>
@@ -8414,13 +8236,7 @@
             <w:rPr>
               <w:rFonts w:ascii="Cambria Math" w:hAnsi="Cambria Math"/>
             </w:rPr>
-            <m:t>=</m:t>
-          </m:r>
-          <m:r>
-            <w:rPr>
-              <w:rFonts w:ascii="Cambria Math" w:hAnsi="Cambria Math"/>
-            </w:rPr>
-            <m:t>n</m:t>
+            <m:t>=n</m:t>
           </m:r>
           <m:d>
             <m:dPr>
@@ -8911,19 +8727,19 @@
             <w:rPr>
               <w:rFonts w:ascii="Cambria Math" w:hAnsi="Cambria Math"/>
             </w:rPr>
-            <m:t>=</m:t>
+            <m:t>=664.8</m:t>
           </m:r>
           <m:r>
             <w:rPr>
               <w:rFonts w:ascii="Cambria Math" w:hAnsi="Cambria Math"/>
             </w:rPr>
-            <m:t>664.8</m:t>
+            <m:t>98</m:t>
           </m:r>
           <m:r>
             <w:rPr>
               <w:rFonts w:ascii="Cambria Math" w:hAnsi="Cambria Math"/>
             </w:rPr>
-            <m:t xml:space="preserve">9 kg </m:t>
+            <m:t xml:space="preserve"> kg </m:t>
           </m:r>
           <m:sSup>
             <m:sSupPr>
@@ -9230,13 +9046,7 @@
           <w:rPr>
             <w:rFonts w:ascii="Cambria Math" w:hAnsi="Cambria Math"/>
           </w:rPr>
-          <m:t>g</m:t>
-        </m:r>
-        <m:r>
-          <w:rPr>
-            <w:rFonts w:ascii="Cambria Math" w:hAnsi="Cambria Math"/>
-          </w:rPr>
-          <m:t xml:space="preserve"> cos</m:t>
+          <m:t>g cos</m:t>
         </m:r>
         <m:d>
           <m:dPr>
@@ -9617,13 +9427,7 @@
                   <w:rPr>
                     <w:rFonts w:ascii="Cambria Math" w:hAnsi="Cambria Math"/>
                   </w:rPr>
-                  <m:t>c</m:t>
-                </m:r>
-                <m:r>
-                  <w:rPr>
-                    <w:rFonts w:ascii="Cambria Math" w:hAnsi="Cambria Math"/>
-                  </w:rPr>
-                  <m:t>2</m:t>
+                  <m:t>c2</m:t>
                 </m:r>
               </m:sub>
             </m:sSub>
@@ -10315,13 +10119,11 @@
       <w:r>
         <w:t>Control de posición</w:t>
       </w:r>
+      <w:r>
+        <w:t xml:space="preserve"> y procedimiento de sintonía</w:t>
+      </w:r>
     </w:p>
     <w:p>
-      <w:pPr>
-        <w:rPr>
-          <w:u w:val="single"/>
-        </w:rPr>
-      </w:pPr>
       <w:r>
         <w:t>El control PD es capaz de satisfacer el control de</w:t>
       </w:r>
@@ -10397,34 +10199,2741 @@
         <w:t xml:space="preserve"> como </w:t>
       </w:r>
       <w:r>
-        <w:t>controlador para las articulaciones escogidas.</w:t>
+        <w:t>controlador para las articulaciones escogidas</w:t>
+      </w:r>
+      <w:r>
+        <w:t xml:space="preserve"> y poder así </w:t>
+      </w:r>
+      <w:r>
+        <w:t>llevar a cero el error en posición gracias a la acción integral.</w:t>
       </w:r>
     </w:p>
     <w:p>
-      <w:pPr>
-        <w:pStyle w:val="Ttulo2"/>
-      </w:pPr>
-      <w:r>
-        <w:lastRenderedPageBreak/>
-        <w:t xml:space="preserve">Diseño del controlador </w:t>
-      </w:r>
-      <w:r>
-        <w:t>de posición</w:t>
+      <w:r>
+        <w:t>La ley de control viene definida de la siguiente forma:</w:t>
       </w:r>
     </w:p>
     <w:p>
-      <w:pPr>
-        <w:pStyle w:val="Ttulo2"/>
-      </w:pPr>
-      <w:r>
-        <w:t>Control de movimiento</w:t>
-      </w:r>
+      <m:oMathPara>
+        <m:oMath>
+          <m:r>
+            <w:rPr>
+              <w:rFonts w:ascii="Cambria Math" w:hAnsi="Cambria Math"/>
+            </w:rPr>
+            <m:t>τ=</m:t>
+          </m:r>
+          <m:sSub>
+            <m:sSubPr>
+              <m:ctrlPr>
+                <w:rPr>
+                  <w:rFonts w:ascii="Cambria Math" w:hAnsi="Cambria Math"/>
+                  <w:i/>
+                </w:rPr>
+              </m:ctrlPr>
+            </m:sSubPr>
+            <m:e>
+              <m:r>
+                <w:rPr>
+                  <w:rFonts w:ascii="Cambria Math" w:hAnsi="Cambria Math"/>
+                </w:rPr>
+                <m:t>K</m:t>
+              </m:r>
+            </m:e>
+            <m:sub>
+              <m:r>
+                <w:rPr>
+                  <w:rFonts w:ascii="Cambria Math" w:hAnsi="Cambria Math"/>
+                </w:rPr>
+                <m:t>p</m:t>
+              </m:r>
+            </m:sub>
+          </m:sSub>
+          <m:acc>
+            <m:accPr>
+              <m:chr m:val="̃"/>
+              <m:ctrlPr>
+                <w:rPr>
+                  <w:rFonts w:ascii="Cambria Math" w:hAnsi="Cambria Math"/>
+                  <w:i/>
+                </w:rPr>
+              </m:ctrlPr>
+            </m:accPr>
+            <m:e>
+              <m:r>
+                <w:rPr>
+                  <w:rFonts w:ascii="Cambria Math" w:hAnsi="Cambria Math"/>
+                </w:rPr>
+                <m:t>q</m:t>
+              </m:r>
+            </m:e>
+          </m:acc>
+          <m:r>
+            <w:rPr>
+              <w:rFonts w:ascii="Cambria Math" w:hAnsi="Cambria Math"/>
+            </w:rPr>
+            <m:t>+</m:t>
+          </m:r>
+          <m:sSub>
+            <m:sSubPr>
+              <m:ctrlPr>
+                <w:rPr>
+                  <w:rFonts w:ascii="Cambria Math" w:hAnsi="Cambria Math"/>
+                  <w:i/>
+                </w:rPr>
+              </m:ctrlPr>
+            </m:sSubPr>
+            <m:e>
+              <m:r>
+                <w:rPr>
+                  <w:rFonts w:ascii="Cambria Math" w:hAnsi="Cambria Math"/>
+                </w:rPr>
+                <m:t>K</m:t>
+              </m:r>
+            </m:e>
+            <m:sub>
+              <m:r>
+                <w:rPr>
+                  <w:rFonts w:ascii="Cambria Math" w:hAnsi="Cambria Math"/>
+                </w:rPr>
+                <m:t>v</m:t>
+              </m:r>
+            </m:sub>
+          </m:sSub>
+          <m:acc>
+            <m:accPr>
+              <m:chr m:val="̇"/>
+              <m:ctrlPr>
+                <w:rPr>
+                  <w:rFonts w:ascii="Cambria Math" w:hAnsi="Cambria Math"/>
+                  <w:i/>
+                </w:rPr>
+              </m:ctrlPr>
+            </m:accPr>
+            <m:e>
+              <m:acc>
+                <m:accPr>
+                  <m:chr m:val="̃"/>
+                  <m:ctrlPr>
+                    <w:rPr>
+                      <w:rFonts w:ascii="Cambria Math" w:hAnsi="Cambria Math"/>
+                      <w:i/>
+                    </w:rPr>
+                  </m:ctrlPr>
+                </m:accPr>
+                <m:e>
+                  <m:r>
+                    <w:rPr>
+                      <w:rFonts w:ascii="Cambria Math" w:hAnsi="Cambria Math"/>
+                    </w:rPr>
+                    <m:t>q</m:t>
+                  </m:r>
+                </m:e>
+              </m:acc>
+            </m:e>
+          </m:acc>
+          <m:r>
+            <w:rPr>
+              <w:rFonts w:ascii="Cambria Math" w:hAnsi="Cambria Math"/>
+            </w:rPr>
+            <m:t>+</m:t>
+          </m:r>
+          <m:sSub>
+            <m:sSubPr>
+              <m:ctrlPr>
+                <w:rPr>
+                  <w:rFonts w:ascii="Cambria Math" w:hAnsi="Cambria Math"/>
+                  <w:i/>
+                </w:rPr>
+              </m:ctrlPr>
+            </m:sSubPr>
+            <m:e>
+              <m:r>
+                <w:rPr>
+                  <w:rFonts w:ascii="Cambria Math" w:hAnsi="Cambria Math"/>
+                </w:rPr>
+                <m:t>K</m:t>
+              </m:r>
+            </m:e>
+            <m:sub>
+              <m:r>
+                <w:rPr>
+                  <w:rFonts w:ascii="Cambria Math" w:hAnsi="Cambria Math"/>
+                </w:rPr>
+                <m:t>i</m:t>
+              </m:r>
+            </m:sub>
+          </m:sSub>
+          <m:nary>
+            <m:naryPr>
+              <m:limLoc m:val="subSup"/>
+              <m:ctrlPr>
+                <w:rPr>
+                  <w:rFonts w:ascii="Cambria Math" w:hAnsi="Cambria Math"/>
+                  <w:i/>
+                </w:rPr>
+              </m:ctrlPr>
+            </m:naryPr>
+            <m:sub>
+              <m:r>
+                <w:rPr>
+                  <w:rFonts w:ascii="Cambria Math" w:hAnsi="Cambria Math"/>
+                </w:rPr>
+                <m:t>0</m:t>
+              </m:r>
+            </m:sub>
+            <m:sup>
+              <m:r>
+                <w:rPr>
+                  <w:rFonts w:ascii="Cambria Math" w:hAnsi="Cambria Math"/>
+                </w:rPr>
+                <m:t>t</m:t>
+              </m:r>
+            </m:sup>
+            <m:e>
+              <m:acc>
+                <m:accPr>
+                  <m:chr m:val="̃"/>
+                  <m:ctrlPr>
+                    <w:rPr>
+                      <w:rFonts w:ascii="Cambria Math" w:hAnsi="Cambria Math"/>
+                      <w:i/>
+                    </w:rPr>
+                  </m:ctrlPr>
+                </m:accPr>
+                <m:e>
+                  <m:r>
+                    <w:rPr>
+                      <w:rFonts w:ascii="Cambria Math" w:hAnsi="Cambria Math"/>
+                    </w:rPr>
+                    <m:t>q</m:t>
+                  </m:r>
+                </m:e>
+              </m:acc>
+              <m:d>
+                <m:dPr>
+                  <m:ctrlPr>
+                    <w:rPr>
+                      <w:rFonts w:ascii="Cambria Math" w:hAnsi="Cambria Math"/>
+                      <w:i/>
+                    </w:rPr>
+                  </m:ctrlPr>
+                </m:dPr>
+                <m:e>
+                  <m:r>
+                    <w:rPr>
+                      <w:rFonts w:ascii="Cambria Math" w:hAnsi="Cambria Math"/>
+                    </w:rPr>
+                    <m:t>σ</m:t>
+                  </m:r>
+                </m:e>
+              </m:d>
+              <m:r>
+                <w:rPr>
+                  <w:rFonts w:ascii="Cambria Math" w:hAnsi="Cambria Math"/>
+                </w:rPr>
+                <m:t>dσ</m:t>
+              </m:r>
+            </m:e>
+          </m:nary>
+        </m:oMath>
+      </m:oMathPara>
     </w:p>
     <w:p>
+      <w:r>
+        <w:lastRenderedPageBreak/>
+        <w:t xml:space="preserve">Donde las matrices de diseño son </w:t>
+      </w:r>
+      <m:oMath>
+        <m:sSub>
+          <m:sSubPr>
+            <m:ctrlPr>
+              <w:rPr>
+                <w:rFonts w:ascii="Cambria Math" w:hAnsi="Cambria Math"/>
+                <w:i/>
+              </w:rPr>
+            </m:ctrlPr>
+          </m:sSubPr>
+          <m:e>
+            <m:r>
+              <w:rPr>
+                <w:rFonts w:ascii="Cambria Math" w:hAnsi="Cambria Math"/>
+              </w:rPr>
+              <m:t>K</m:t>
+            </m:r>
+          </m:e>
+          <m:sub>
+            <m:r>
+              <w:rPr>
+                <w:rFonts w:ascii="Cambria Math" w:hAnsi="Cambria Math"/>
+              </w:rPr>
+              <m:t>p</m:t>
+            </m:r>
+          </m:sub>
+        </m:sSub>
+        <m:r>
+          <w:rPr>
+            <w:rFonts w:ascii="Cambria Math" w:hAnsi="Cambria Math"/>
+          </w:rPr>
+          <m:t xml:space="preserve">, </m:t>
+        </m:r>
+        <m:sSub>
+          <m:sSubPr>
+            <m:ctrlPr>
+              <w:rPr>
+                <w:rFonts w:ascii="Cambria Math" w:hAnsi="Cambria Math"/>
+                <w:i/>
+              </w:rPr>
+            </m:ctrlPr>
+          </m:sSubPr>
+          <m:e>
+            <m:r>
+              <w:rPr>
+                <w:rFonts w:ascii="Cambria Math" w:hAnsi="Cambria Math"/>
+              </w:rPr>
+              <m:t>K</m:t>
+            </m:r>
+          </m:e>
+          <m:sub>
+            <m:r>
+              <w:rPr>
+                <w:rFonts w:ascii="Cambria Math" w:hAnsi="Cambria Math"/>
+              </w:rPr>
+              <m:t>v</m:t>
+            </m:r>
+          </m:sub>
+        </m:sSub>
+        <m:r>
+          <w:rPr>
+            <w:rFonts w:ascii="Cambria Math" w:hAnsi="Cambria Math"/>
+          </w:rPr>
+          <m:t xml:space="preserve"> y </m:t>
+        </m:r>
+        <m:sSub>
+          <m:sSubPr>
+            <m:ctrlPr>
+              <w:rPr>
+                <w:rFonts w:ascii="Cambria Math" w:hAnsi="Cambria Math"/>
+                <w:i/>
+              </w:rPr>
+            </m:ctrlPr>
+          </m:sSubPr>
+          <m:e>
+            <m:r>
+              <w:rPr>
+                <w:rFonts w:ascii="Cambria Math" w:hAnsi="Cambria Math"/>
+              </w:rPr>
+              <m:t>K</m:t>
+            </m:r>
+          </m:e>
+          <m:sub>
+            <m:r>
+              <w:rPr>
+                <w:rFonts w:ascii="Cambria Math" w:hAnsi="Cambria Math"/>
+              </w:rPr>
+              <m:t>i</m:t>
+            </m:r>
+          </m:sub>
+        </m:sSub>
+        <m:r>
+          <w:rPr>
+            <w:rFonts w:ascii="Cambria Math" w:hAnsi="Cambria Math"/>
+          </w:rPr>
+          <m:t xml:space="preserve"> ∈</m:t>
+        </m:r>
+        <m:sSup>
+          <m:sSupPr>
+            <m:ctrlPr>
+              <w:rPr>
+                <w:rFonts w:ascii="Cambria Math" w:hAnsi="Cambria Math"/>
+                <w:i/>
+              </w:rPr>
+            </m:ctrlPr>
+          </m:sSupPr>
+          <m:e>
+            <m:r>
+              <m:rPr>
+                <m:scr m:val="double-struck"/>
+              </m:rPr>
+              <w:rPr>
+                <w:rFonts w:ascii="Cambria Math" w:hAnsi="Cambria Math"/>
+              </w:rPr>
+              <m:t>R</m:t>
+            </m:r>
+          </m:e>
+          <m:sup>
+            <m:r>
+              <w:rPr>
+                <w:rFonts w:ascii="Cambria Math" w:hAnsi="Cambria Math"/>
+              </w:rPr>
+              <m:t>n</m:t>
+            </m:r>
+            <m:r>
+              <w:rPr>
+                <w:rFonts w:ascii="Cambria Math" w:hAnsi="Cambria Math"/>
+              </w:rPr>
+              <m:t xml:space="preserve"> x n</m:t>
+            </m:r>
+          </m:sup>
+        </m:sSup>
+      </m:oMath>
+      <w:r>
+        <w:t xml:space="preserve"> denominadas ganancias proporcional, derivativa e integral respectivamente</w:t>
+      </w:r>
+      <w:r>
+        <w:t>. Estas matrices son simétricas y definidas positivas.</w:t>
+      </w:r>
+      <w:r>
+        <w:t xml:space="preserve"> En la [</w:t>
+      </w:r>
+      <w:r>
+        <w:rPr>
+          <w:highlight w:val="yellow"/>
+        </w:rPr>
+        <w:t>FIGURA]</w:t>
+      </w:r>
+      <w:r>
+        <w:t xml:space="preserve"> se muestra el esquema que representa la ley de control de un PID.</w:t>
+      </w:r>
+    </w:p>
+    <w:p>
+      <w:pPr>
+        <w:keepNext/>
+      </w:pPr>
+      <w:r>
+        <w:rPr>
+          <w:noProof/>
+        </w:rPr>
+        <w:drawing>
+          <wp:inline distT="0" distB="0" distL="0" distR="0" wp14:anchorId="4746C84E" wp14:editId="2349DCA3">
+            <wp:extent cx="6186170" cy="2999509"/>
+            <wp:effectExtent l="19050" t="19050" r="24130" b="10795"/>
+            <wp:docPr id="3" name="Imagen 3"/>
+            <wp:cNvGraphicFramePr>
+              <a:graphicFrameLocks xmlns:a="http://schemas.openxmlformats.org/drawingml/2006/main" noChangeAspect="1"/>
+            </wp:cNvGraphicFramePr>
+            <a:graphic xmlns:a="http://schemas.openxmlformats.org/drawingml/2006/main">
+              <a:graphicData uri="http://schemas.openxmlformats.org/drawingml/2006/picture">
+                <pic:pic xmlns:pic="http://schemas.openxmlformats.org/drawingml/2006/picture">
+                  <pic:nvPicPr>
+                    <pic:cNvPr id="0" name="Picture 1"/>
+                    <pic:cNvPicPr>
+                      <a:picLocks noChangeAspect="1" noChangeArrowheads="1"/>
+                    </pic:cNvPicPr>
+                  </pic:nvPicPr>
+                  <pic:blipFill rotWithShape="1">
+                    <a:blip r:embed="rId23">
+                      <a:extLst>
+                        <a:ext uri="{28A0092B-C50C-407E-A947-70E740481C1C}">
+                          <a14:useLocalDpi xmlns:a14="http://schemas.microsoft.com/office/drawing/2010/main" val="0"/>
+                        </a:ext>
+                      </a:extLst>
+                    </a:blip>
+                    <a:srcRect b="4205"/>
+                    <a:stretch/>
+                  </pic:blipFill>
+                  <pic:spPr bwMode="auto">
+                    <a:xfrm>
+                      <a:off x="0" y="0"/>
+                      <a:ext cx="6186170" cy="2999509"/>
+                    </a:xfrm>
+                    <a:prstGeom prst="rect">
+                      <a:avLst/>
+                    </a:prstGeom>
+                    <a:noFill/>
+                    <a:ln>
+                      <a:solidFill>
+                        <a:schemeClr val="tx1"/>
+                      </a:solidFill>
+                    </a:ln>
+                    <a:extLst>
+                      <a:ext uri="{53640926-AAD7-44D8-BBD7-CCE9431645EC}">
+                        <a14:shadowObscured xmlns:a14="http://schemas.microsoft.com/office/drawing/2010/main"/>
+                      </a:ext>
+                    </a:extLst>
+                  </pic:spPr>
+                </pic:pic>
+              </a:graphicData>
+            </a:graphic>
+          </wp:inline>
+        </w:drawing>
+      </w:r>
+    </w:p>
+    <w:p>
+      <w:pPr>
+        <w:pStyle w:val="Descripcin"/>
+        <w:jc w:val="center"/>
+      </w:pPr>
+      <w:r>
+        <w:t xml:space="preserve">Figura </w:t>
+      </w:r>
+      <w:r>
+        <w:t xml:space="preserve">5 </w:t>
+      </w:r>
+      <w:r>
+        <w:t>Esquema descriptivo de la ley de control PID.</w:t>
+      </w:r>
+    </w:p>
+    <w:p>
+      <w:r>
+        <w:t xml:space="preserve">Como se ha comentado anteriormente, el proceso de sintonía para el control robots </w:t>
+      </w:r>
+      <w:r>
+        <w:t xml:space="preserve">por medio de un PID </w:t>
+      </w:r>
+      <w:r>
+        <w:t>es más complejo que para un PD. Por medio del análisis de estabilidad del sistema s</w:t>
+      </w:r>
+      <w:r>
+        <w:t xml:space="preserve">e determina un procedimiento más sencillo para controladores PID. Este método determina matrices simétricas </w:t>
+      </w:r>
+      <m:oMath>
+        <m:sSub>
+          <m:sSubPr>
+            <m:ctrlPr>
+              <w:rPr>
+                <w:rFonts w:ascii="Cambria Math" w:hAnsi="Cambria Math"/>
+                <w:i/>
+              </w:rPr>
+            </m:ctrlPr>
+          </m:sSubPr>
+          <m:e>
+            <m:r>
+              <w:rPr>
+                <w:rFonts w:ascii="Cambria Math" w:hAnsi="Cambria Math"/>
+              </w:rPr>
+              <m:t>K</m:t>
+            </m:r>
+          </m:e>
+          <m:sub>
+            <m:r>
+              <w:rPr>
+                <w:rFonts w:ascii="Cambria Math" w:hAnsi="Cambria Math"/>
+              </w:rPr>
+              <m:t>p</m:t>
+            </m:r>
+          </m:sub>
+        </m:sSub>
+        <m:r>
+          <w:rPr>
+            <w:rFonts w:ascii="Cambria Math" w:hAnsi="Cambria Math"/>
+          </w:rPr>
+          <m:t xml:space="preserve">, </m:t>
+        </m:r>
+        <m:sSub>
+          <m:sSubPr>
+            <m:ctrlPr>
+              <w:rPr>
+                <w:rFonts w:ascii="Cambria Math" w:hAnsi="Cambria Math"/>
+                <w:i/>
+              </w:rPr>
+            </m:ctrlPr>
+          </m:sSubPr>
+          <m:e>
+            <m:r>
+              <w:rPr>
+                <w:rFonts w:ascii="Cambria Math" w:hAnsi="Cambria Math"/>
+              </w:rPr>
+              <m:t>K</m:t>
+            </m:r>
+          </m:e>
+          <m:sub>
+            <m:r>
+              <w:rPr>
+                <w:rFonts w:ascii="Cambria Math" w:hAnsi="Cambria Math"/>
+              </w:rPr>
+              <m:t>v</m:t>
+            </m:r>
+          </m:sub>
+        </m:sSub>
+        <m:r>
+          <w:rPr>
+            <w:rFonts w:ascii="Cambria Math" w:hAnsi="Cambria Math"/>
+          </w:rPr>
+          <m:t xml:space="preserve"> y </m:t>
+        </m:r>
+        <m:sSub>
+          <m:sSubPr>
+            <m:ctrlPr>
+              <w:rPr>
+                <w:rFonts w:ascii="Cambria Math" w:hAnsi="Cambria Math"/>
+                <w:i/>
+              </w:rPr>
+            </m:ctrlPr>
+          </m:sSubPr>
+          <m:e>
+            <m:r>
+              <w:rPr>
+                <w:rFonts w:ascii="Cambria Math" w:hAnsi="Cambria Math"/>
+              </w:rPr>
+              <m:t>K</m:t>
+            </m:r>
+          </m:e>
+          <m:sub>
+            <m:r>
+              <w:rPr>
+                <w:rFonts w:ascii="Cambria Math" w:hAnsi="Cambria Math"/>
+              </w:rPr>
+              <m:t>i</m:t>
+            </m:r>
+          </m:sub>
+        </m:sSub>
+      </m:oMath>
+      <w:r>
+        <w:t xml:space="preserve"> que garantizan el cumplimiento del objetivo de control de posición en forma local.</w:t>
+      </w:r>
+      <w:r>
+        <w:t xml:space="preserve"> </w:t>
+      </w:r>
+    </w:p>
+    <w:p>
+      <w:r>
+        <w:t>El método para el p</w:t>
+      </w:r>
+      <w:r>
+        <w:t xml:space="preserve">roceso de sintonía </w:t>
+      </w:r>
+      <w:r>
+        <w:t>de PIDs queda definido:</w:t>
+      </w:r>
+    </w:p>
+    <w:p>
+      <m:oMathPara>
+        <m:oMath>
+          <m:sSub>
+            <m:sSubPr>
+              <m:ctrlPr>
+                <w:rPr>
+                  <w:rFonts w:ascii="Cambria Math" w:hAnsi="Cambria Math"/>
+                  <w:i/>
+                </w:rPr>
+              </m:ctrlPr>
+            </m:sSubPr>
+            <m:e>
+              <m:r>
+                <w:rPr>
+                  <w:rFonts w:ascii="Cambria Math" w:hAnsi="Cambria Math"/>
+                </w:rPr>
+                <m:t>λ</m:t>
+              </m:r>
+            </m:e>
+            <m:sub>
+              <m:r>
+                <w:rPr>
+                  <w:rFonts w:ascii="Cambria Math" w:hAnsi="Cambria Math"/>
+                </w:rPr>
+                <m:t>Max</m:t>
+              </m:r>
+            </m:sub>
+          </m:sSub>
+          <m:d>
+            <m:dPr>
+              <m:begChr m:val="{"/>
+              <m:endChr m:val="}"/>
+              <m:ctrlPr>
+                <w:rPr>
+                  <w:rFonts w:ascii="Cambria Math" w:hAnsi="Cambria Math"/>
+                  <w:i/>
+                </w:rPr>
+              </m:ctrlPr>
+            </m:dPr>
+            <m:e>
+              <m:sSub>
+                <m:sSubPr>
+                  <m:ctrlPr>
+                    <w:rPr>
+                      <w:rFonts w:ascii="Cambria Math" w:hAnsi="Cambria Math"/>
+                      <w:i/>
+                    </w:rPr>
+                  </m:ctrlPr>
+                </m:sSubPr>
+                <m:e>
+                  <m:r>
+                    <w:rPr>
+                      <w:rFonts w:ascii="Cambria Math" w:hAnsi="Cambria Math"/>
+                    </w:rPr>
+                    <m:t>K</m:t>
+                  </m:r>
+                </m:e>
+                <m:sub>
+                  <m:r>
+                    <w:rPr>
+                      <w:rFonts w:ascii="Cambria Math" w:hAnsi="Cambria Math"/>
+                    </w:rPr>
+                    <m:t>i</m:t>
+                  </m:r>
+                </m:sub>
+              </m:sSub>
+            </m:e>
+          </m:d>
+          <m:r>
+            <w:rPr>
+              <w:rFonts w:ascii="Cambria Math" w:hAnsi="Cambria Math"/>
+            </w:rPr>
+            <m:t>≥</m:t>
+          </m:r>
+          <m:sSub>
+            <m:sSubPr>
+              <m:ctrlPr>
+                <w:rPr>
+                  <w:rFonts w:ascii="Cambria Math" w:hAnsi="Cambria Math"/>
+                  <w:i/>
+                </w:rPr>
+              </m:ctrlPr>
+            </m:sSubPr>
+            <m:e>
+              <m:r>
+                <w:rPr>
+                  <w:rFonts w:ascii="Cambria Math" w:hAnsi="Cambria Math"/>
+                </w:rPr>
+                <m:t>λ</m:t>
+              </m:r>
+            </m:e>
+            <m:sub>
+              <m:r>
+                <w:rPr>
+                  <w:rFonts w:ascii="Cambria Math" w:hAnsi="Cambria Math"/>
+                </w:rPr>
+                <m:t>min</m:t>
+              </m:r>
+            </m:sub>
+          </m:sSub>
+          <m:d>
+            <m:dPr>
+              <m:begChr m:val="{"/>
+              <m:endChr m:val="}"/>
+              <m:ctrlPr>
+                <w:rPr>
+                  <w:rFonts w:ascii="Cambria Math" w:hAnsi="Cambria Math"/>
+                  <w:i/>
+                </w:rPr>
+              </m:ctrlPr>
+            </m:dPr>
+            <m:e>
+              <m:sSub>
+                <m:sSubPr>
+                  <m:ctrlPr>
+                    <w:rPr>
+                      <w:rFonts w:ascii="Cambria Math" w:hAnsi="Cambria Math"/>
+                      <w:i/>
+                    </w:rPr>
+                  </m:ctrlPr>
+                </m:sSubPr>
+                <m:e>
+                  <m:r>
+                    <w:rPr>
+                      <w:rFonts w:ascii="Cambria Math" w:hAnsi="Cambria Math"/>
+                    </w:rPr>
+                    <m:t>K</m:t>
+                  </m:r>
+                </m:e>
+                <m:sub>
+                  <m:r>
+                    <w:rPr>
+                      <w:rFonts w:ascii="Cambria Math" w:hAnsi="Cambria Math"/>
+                    </w:rPr>
+                    <m:t>i</m:t>
+                  </m:r>
+                </m:sub>
+              </m:sSub>
+            </m:e>
+          </m:d>
+          <m:r>
+            <w:rPr>
+              <w:rFonts w:ascii="Cambria Math" w:hAnsi="Cambria Math"/>
+            </w:rPr>
+            <m:t>&gt;0</m:t>
+          </m:r>
+        </m:oMath>
+      </m:oMathPara>
+    </w:p>
+    <w:p>
+      <m:oMathPara>
+        <m:oMath>
+          <m:sSub>
+            <m:sSubPr>
+              <m:ctrlPr>
+                <w:rPr>
+                  <w:rFonts w:ascii="Cambria Math" w:hAnsi="Cambria Math"/>
+                  <w:i/>
+                </w:rPr>
+              </m:ctrlPr>
+            </m:sSubPr>
+            <m:e>
+              <m:r>
+                <w:rPr>
+                  <w:rFonts w:ascii="Cambria Math" w:hAnsi="Cambria Math"/>
+                </w:rPr>
+                <m:t>λ</m:t>
+              </m:r>
+            </m:e>
+            <m:sub>
+              <m:r>
+                <w:rPr>
+                  <w:rFonts w:ascii="Cambria Math" w:hAnsi="Cambria Math"/>
+                </w:rPr>
+                <m:t>Max</m:t>
+              </m:r>
+            </m:sub>
+          </m:sSub>
+          <m:d>
+            <m:dPr>
+              <m:begChr m:val="{"/>
+              <m:endChr m:val="}"/>
+              <m:ctrlPr>
+                <w:rPr>
+                  <w:rFonts w:ascii="Cambria Math" w:hAnsi="Cambria Math"/>
+                  <w:i/>
+                </w:rPr>
+              </m:ctrlPr>
+            </m:dPr>
+            <m:e>
+              <m:sSub>
+                <m:sSubPr>
+                  <m:ctrlPr>
+                    <w:rPr>
+                      <w:rFonts w:ascii="Cambria Math" w:hAnsi="Cambria Math"/>
+                      <w:i/>
+                    </w:rPr>
+                  </m:ctrlPr>
+                </m:sSubPr>
+                <m:e>
+                  <m:r>
+                    <w:rPr>
+                      <w:rFonts w:ascii="Cambria Math" w:hAnsi="Cambria Math"/>
+                    </w:rPr>
+                    <m:t>K</m:t>
+                  </m:r>
+                </m:e>
+                <m:sub>
+                  <m:r>
+                    <w:rPr>
+                      <w:rFonts w:ascii="Cambria Math" w:hAnsi="Cambria Math"/>
+                    </w:rPr>
+                    <m:t>p</m:t>
+                  </m:r>
+                </m:sub>
+              </m:sSub>
+            </m:e>
+          </m:d>
+          <m:r>
+            <w:rPr>
+              <w:rFonts w:ascii="Cambria Math" w:hAnsi="Cambria Math"/>
+            </w:rPr>
+            <m:t>≥</m:t>
+          </m:r>
+          <m:sSub>
+            <m:sSubPr>
+              <m:ctrlPr>
+                <w:rPr>
+                  <w:rFonts w:ascii="Cambria Math" w:hAnsi="Cambria Math"/>
+                  <w:i/>
+                </w:rPr>
+              </m:ctrlPr>
+            </m:sSubPr>
+            <m:e>
+              <m:r>
+                <w:rPr>
+                  <w:rFonts w:ascii="Cambria Math" w:hAnsi="Cambria Math"/>
+                </w:rPr>
+                <m:t>λ</m:t>
+              </m:r>
+            </m:e>
+            <m:sub>
+              <m:r>
+                <w:rPr>
+                  <w:rFonts w:ascii="Cambria Math" w:hAnsi="Cambria Math"/>
+                </w:rPr>
+                <m:t>min</m:t>
+              </m:r>
+            </m:sub>
+          </m:sSub>
+          <m:d>
+            <m:dPr>
+              <m:begChr m:val="{"/>
+              <m:endChr m:val="}"/>
+              <m:ctrlPr>
+                <w:rPr>
+                  <w:rFonts w:ascii="Cambria Math" w:hAnsi="Cambria Math"/>
+                  <w:i/>
+                </w:rPr>
+              </m:ctrlPr>
+            </m:dPr>
+            <m:e>
+              <m:sSub>
+                <m:sSubPr>
+                  <m:ctrlPr>
+                    <w:rPr>
+                      <w:rFonts w:ascii="Cambria Math" w:hAnsi="Cambria Math"/>
+                      <w:i/>
+                    </w:rPr>
+                  </m:ctrlPr>
+                </m:sSubPr>
+                <m:e>
+                  <m:r>
+                    <w:rPr>
+                      <w:rFonts w:ascii="Cambria Math" w:hAnsi="Cambria Math"/>
+                    </w:rPr>
+                    <m:t>K</m:t>
+                  </m:r>
+                </m:e>
+                <m:sub>
+                  <m:r>
+                    <w:rPr>
+                      <w:rFonts w:ascii="Cambria Math" w:hAnsi="Cambria Math"/>
+                    </w:rPr>
+                    <m:t>p</m:t>
+                  </m:r>
+                </m:sub>
+              </m:sSub>
+            </m:e>
+          </m:d>
+          <m:r>
+            <w:rPr>
+              <w:rFonts w:ascii="Cambria Math" w:hAnsi="Cambria Math"/>
+            </w:rPr>
+            <m:t>&gt;</m:t>
+          </m:r>
+          <m:sSub>
+            <m:sSubPr>
+              <m:ctrlPr>
+                <w:rPr>
+                  <w:rFonts w:ascii="Cambria Math" w:hAnsi="Cambria Math"/>
+                  <w:i/>
+                </w:rPr>
+              </m:ctrlPr>
+            </m:sSubPr>
+            <m:e>
+              <m:r>
+                <w:rPr>
+                  <w:rFonts w:ascii="Cambria Math" w:hAnsi="Cambria Math"/>
+                </w:rPr>
+                <m:t>k</m:t>
+              </m:r>
+            </m:e>
+            <m:sub>
+              <m:r>
+                <w:rPr>
+                  <w:rFonts w:ascii="Cambria Math" w:hAnsi="Cambria Math"/>
+                </w:rPr>
+                <m:t>g</m:t>
+              </m:r>
+            </m:sub>
+          </m:sSub>
+        </m:oMath>
+      </m:oMathPara>
+    </w:p>
+    <w:p>
+      <m:oMathPara>
+        <m:oMath>
+          <m:sSub>
+            <m:sSubPr>
+              <m:ctrlPr>
+                <w:rPr>
+                  <w:rFonts w:ascii="Cambria Math" w:hAnsi="Cambria Math"/>
+                  <w:i/>
+                </w:rPr>
+              </m:ctrlPr>
+            </m:sSubPr>
+            <m:e>
+              <m:r>
+                <w:rPr>
+                  <w:rFonts w:ascii="Cambria Math" w:hAnsi="Cambria Math"/>
+                </w:rPr>
+                <m:t>λ</m:t>
+              </m:r>
+            </m:e>
+            <m:sub>
+              <m:r>
+                <w:rPr>
+                  <w:rFonts w:ascii="Cambria Math" w:hAnsi="Cambria Math"/>
+                </w:rPr>
+                <m:t>Max</m:t>
+              </m:r>
+            </m:sub>
+          </m:sSub>
+          <m:d>
+            <m:dPr>
+              <m:begChr m:val="{"/>
+              <m:endChr m:val="}"/>
+              <m:ctrlPr>
+                <w:rPr>
+                  <w:rFonts w:ascii="Cambria Math" w:hAnsi="Cambria Math"/>
+                  <w:i/>
+                </w:rPr>
+              </m:ctrlPr>
+            </m:dPr>
+            <m:e>
+              <m:sSub>
+                <m:sSubPr>
+                  <m:ctrlPr>
+                    <w:rPr>
+                      <w:rFonts w:ascii="Cambria Math" w:hAnsi="Cambria Math"/>
+                      <w:i/>
+                    </w:rPr>
+                  </m:ctrlPr>
+                </m:sSubPr>
+                <m:e>
+                  <m:r>
+                    <w:rPr>
+                      <w:rFonts w:ascii="Cambria Math" w:hAnsi="Cambria Math"/>
+                    </w:rPr>
+                    <m:t>K</m:t>
+                  </m:r>
+                </m:e>
+                <m:sub>
+                  <m:r>
+                    <w:rPr>
+                      <w:rFonts w:ascii="Cambria Math" w:hAnsi="Cambria Math"/>
+                    </w:rPr>
+                    <m:t>v</m:t>
+                  </m:r>
+                </m:sub>
+              </m:sSub>
+            </m:e>
+          </m:d>
+          <m:r>
+            <w:rPr>
+              <w:rFonts w:ascii="Cambria Math" w:hAnsi="Cambria Math"/>
+            </w:rPr>
+            <m:t>≥</m:t>
+          </m:r>
+          <m:sSub>
+            <m:sSubPr>
+              <m:ctrlPr>
+                <w:rPr>
+                  <w:rFonts w:ascii="Cambria Math" w:hAnsi="Cambria Math"/>
+                  <w:i/>
+                </w:rPr>
+              </m:ctrlPr>
+            </m:sSubPr>
+            <m:e>
+              <m:r>
+                <w:rPr>
+                  <w:rFonts w:ascii="Cambria Math" w:hAnsi="Cambria Math"/>
+                </w:rPr>
+                <m:t>λ</m:t>
+              </m:r>
+            </m:e>
+            <m:sub>
+              <m:r>
+                <w:rPr>
+                  <w:rFonts w:ascii="Cambria Math" w:hAnsi="Cambria Math"/>
+                </w:rPr>
+                <m:t>min</m:t>
+              </m:r>
+            </m:sub>
+          </m:sSub>
+          <m:d>
+            <m:dPr>
+              <m:begChr m:val="{"/>
+              <m:endChr m:val="}"/>
+              <m:ctrlPr>
+                <w:rPr>
+                  <w:rFonts w:ascii="Cambria Math" w:hAnsi="Cambria Math"/>
+                  <w:i/>
+                </w:rPr>
+              </m:ctrlPr>
+            </m:dPr>
+            <m:e>
+              <m:sSub>
+                <m:sSubPr>
+                  <m:ctrlPr>
+                    <w:rPr>
+                      <w:rFonts w:ascii="Cambria Math" w:hAnsi="Cambria Math"/>
+                      <w:i/>
+                    </w:rPr>
+                  </m:ctrlPr>
+                </m:sSubPr>
+                <m:e>
+                  <m:r>
+                    <w:rPr>
+                      <w:rFonts w:ascii="Cambria Math" w:hAnsi="Cambria Math"/>
+                    </w:rPr>
+                    <m:t>K</m:t>
+                  </m:r>
+                </m:e>
+                <m:sub>
+                  <m:r>
+                    <w:rPr>
+                      <w:rFonts w:ascii="Cambria Math" w:hAnsi="Cambria Math"/>
+                    </w:rPr>
+                    <m:t>v</m:t>
+                  </m:r>
+                </m:sub>
+              </m:sSub>
+            </m:e>
+          </m:d>
+          <m:r>
+            <w:rPr>
+              <w:rFonts w:ascii="Cambria Math" w:hAnsi="Cambria Math"/>
+            </w:rPr>
+            <m:t>&gt;</m:t>
+          </m:r>
+          <m:f>
+            <m:fPr>
+              <m:ctrlPr>
+                <w:rPr>
+                  <w:rFonts w:ascii="Cambria Math" w:hAnsi="Cambria Math"/>
+                  <w:i/>
+                </w:rPr>
+              </m:ctrlPr>
+            </m:fPr>
+            <m:num>
+              <m:sSub>
+                <m:sSubPr>
+                  <m:ctrlPr>
+                    <w:rPr>
+                      <w:rFonts w:ascii="Cambria Math" w:hAnsi="Cambria Math"/>
+                      <w:i/>
+                    </w:rPr>
+                  </m:ctrlPr>
+                </m:sSubPr>
+                <m:e>
+                  <m:r>
+                    <w:rPr>
+                      <w:rFonts w:ascii="Cambria Math" w:hAnsi="Cambria Math"/>
+                    </w:rPr>
+                    <m:t>λ</m:t>
+                  </m:r>
+                </m:e>
+                <m:sub>
+                  <m:r>
+                    <w:rPr>
+                      <w:rFonts w:ascii="Cambria Math" w:hAnsi="Cambria Math"/>
+                    </w:rPr>
+                    <m:t>Max</m:t>
+                  </m:r>
+                </m:sub>
+              </m:sSub>
+              <m:d>
+                <m:dPr>
+                  <m:begChr m:val="{"/>
+                  <m:endChr m:val="}"/>
+                  <m:ctrlPr>
+                    <w:rPr>
+                      <w:rFonts w:ascii="Cambria Math" w:hAnsi="Cambria Math"/>
+                      <w:i/>
+                    </w:rPr>
+                  </m:ctrlPr>
+                </m:dPr>
+                <m:e>
+                  <m:sSub>
+                    <m:sSubPr>
+                      <m:ctrlPr>
+                        <w:rPr>
+                          <w:rFonts w:ascii="Cambria Math" w:hAnsi="Cambria Math"/>
+                          <w:i/>
+                        </w:rPr>
+                      </m:ctrlPr>
+                    </m:sSubPr>
+                    <m:e>
+                      <m:r>
+                        <w:rPr>
+                          <w:rFonts w:ascii="Cambria Math" w:hAnsi="Cambria Math"/>
+                        </w:rPr>
+                        <m:t>K</m:t>
+                      </m:r>
+                    </m:e>
+                    <m:sub>
+                      <m:r>
+                        <w:rPr>
+                          <w:rFonts w:ascii="Cambria Math" w:hAnsi="Cambria Math"/>
+                        </w:rPr>
+                        <m:t>i</m:t>
+                      </m:r>
+                    </m:sub>
+                  </m:sSub>
+                </m:e>
+              </m:d>
+            </m:num>
+            <m:den>
+              <m:sSub>
+                <m:sSubPr>
+                  <m:ctrlPr>
+                    <w:rPr>
+                      <w:rFonts w:ascii="Cambria Math" w:hAnsi="Cambria Math"/>
+                      <w:i/>
+                    </w:rPr>
+                  </m:ctrlPr>
+                </m:sSubPr>
+                <m:e>
+                  <m:r>
+                    <w:rPr>
+                      <w:rFonts w:ascii="Cambria Math" w:hAnsi="Cambria Math"/>
+                    </w:rPr>
+                    <m:t>λ</m:t>
+                  </m:r>
+                </m:e>
+                <m:sub>
+                  <m:r>
+                    <w:rPr>
+                      <w:rFonts w:ascii="Cambria Math" w:hAnsi="Cambria Math"/>
+                    </w:rPr>
+                    <m:t>min</m:t>
+                  </m:r>
+                </m:sub>
+              </m:sSub>
+              <m:d>
+                <m:dPr>
+                  <m:begChr m:val="{"/>
+                  <m:endChr m:val="}"/>
+                  <m:ctrlPr>
+                    <w:rPr>
+                      <w:rFonts w:ascii="Cambria Math" w:hAnsi="Cambria Math"/>
+                      <w:i/>
+                    </w:rPr>
+                  </m:ctrlPr>
+                </m:dPr>
+                <m:e>
+                  <m:sSub>
+                    <m:sSubPr>
+                      <m:ctrlPr>
+                        <w:rPr>
+                          <w:rFonts w:ascii="Cambria Math" w:hAnsi="Cambria Math"/>
+                          <w:i/>
+                        </w:rPr>
+                      </m:ctrlPr>
+                    </m:sSubPr>
+                    <m:e>
+                      <m:r>
+                        <w:rPr>
+                          <w:rFonts w:ascii="Cambria Math" w:hAnsi="Cambria Math"/>
+                        </w:rPr>
+                        <m:t>K</m:t>
+                      </m:r>
+                    </m:e>
+                    <m:sub>
+                      <m:r>
+                        <w:rPr>
+                          <w:rFonts w:ascii="Cambria Math" w:hAnsi="Cambria Math"/>
+                        </w:rPr>
+                        <m:t>p</m:t>
+                      </m:r>
+                    </m:sub>
+                  </m:sSub>
+                </m:e>
+              </m:d>
+              <m:r>
+                <w:rPr>
+                  <w:rFonts w:ascii="Cambria Math" w:hAnsi="Cambria Math"/>
+                </w:rPr>
+                <m:t>-</m:t>
+              </m:r>
+              <m:sSub>
+                <m:sSubPr>
+                  <m:ctrlPr>
+                    <w:rPr>
+                      <w:rFonts w:ascii="Cambria Math" w:hAnsi="Cambria Math"/>
+                      <w:i/>
+                    </w:rPr>
+                  </m:ctrlPr>
+                </m:sSubPr>
+                <m:e>
+                  <m:r>
+                    <w:rPr>
+                      <w:rFonts w:ascii="Cambria Math" w:hAnsi="Cambria Math"/>
+                    </w:rPr>
+                    <m:t>k</m:t>
+                  </m:r>
+                </m:e>
+                <m:sub>
+                  <m:r>
+                    <w:rPr>
+                      <w:rFonts w:ascii="Cambria Math" w:hAnsi="Cambria Math"/>
+                    </w:rPr>
+                    <m:t>g</m:t>
+                  </m:r>
+                </m:sub>
+              </m:sSub>
+            </m:den>
+          </m:f>
+          <m:f>
+            <m:fPr>
+              <m:ctrlPr>
+                <w:rPr>
+                  <w:rFonts w:ascii="Cambria Math" w:hAnsi="Cambria Math"/>
+                  <w:i/>
+                </w:rPr>
+              </m:ctrlPr>
+            </m:fPr>
+            <m:num>
+              <m:sSubSup>
+                <m:sSubSupPr>
+                  <m:ctrlPr>
+                    <w:rPr>
+                      <w:rFonts w:ascii="Cambria Math" w:hAnsi="Cambria Math"/>
+                      <w:i/>
+                    </w:rPr>
+                  </m:ctrlPr>
+                </m:sSubSupPr>
+                <m:e>
+                  <m:r>
+                    <w:rPr>
+                      <w:rFonts w:ascii="Cambria Math" w:hAnsi="Cambria Math"/>
+                    </w:rPr>
+                    <m:t>λ</m:t>
+                  </m:r>
+                </m:e>
+                <m:sub>
+                  <m:r>
+                    <w:rPr>
+                      <w:rFonts w:ascii="Cambria Math" w:hAnsi="Cambria Math"/>
+                    </w:rPr>
+                    <m:t>Max</m:t>
+                  </m:r>
+                </m:sub>
+                <m:sup>
+                  <m:r>
+                    <w:rPr>
+                      <w:rFonts w:ascii="Cambria Math" w:hAnsi="Cambria Math"/>
+                    </w:rPr>
+                    <m:t>2</m:t>
+                  </m:r>
+                </m:sup>
+              </m:sSubSup>
+              <m:d>
+                <m:dPr>
+                  <m:begChr m:val="{"/>
+                  <m:endChr m:val="}"/>
+                  <m:ctrlPr>
+                    <w:rPr>
+                      <w:rFonts w:ascii="Cambria Math" w:hAnsi="Cambria Math"/>
+                      <w:i/>
+                    </w:rPr>
+                  </m:ctrlPr>
+                </m:dPr>
+                <m:e>
+                  <m:r>
+                    <w:rPr>
+                      <w:rFonts w:ascii="Cambria Math" w:hAnsi="Cambria Math"/>
+                    </w:rPr>
+                    <m:t>M</m:t>
+                  </m:r>
+                </m:e>
+              </m:d>
+            </m:num>
+            <m:den>
+              <m:sSub>
+                <m:sSubPr>
+                  <m:ctrlPr>
+                    <w:rPr>
+                      <w:rFonts w:ascii="Cambria Math" w:hAnsi="Cambria Math"/>
+                      <w:i/>
+                    </w:rPr>
+                  </m:ctrlPr>
+                </m:sSubPr>
+                <m:e>
+                  <m:r>
+                    <w:rPr>
+                      <w:rFonts w:ascii="Cambria Math" w:hAnsi="Cambria Math"/>
+                    </w:rPr>
+                    <m:t>λ</m:t>
+                  </m:r>
+                </m:e>
+                <m:sub>
+                  <m:r>
+                    <w:rPr>
+                      <w:rFonts w:ascii="Cambria Math" w:hAnsi="Cambria Math"/>
+                    </w:rPr>
+                    <m:t>min</m:t>
+                  </m:r>
+                </m:sub>
+              </m:sSub>
+              <m:d>
+                <m:dPr>
+                  <m:begChr m:val="{"/>
+                  <m:endChr m:val="}"/>
+                  <m:ctrlPr>
+                    <w:rPr>
+                      <w:rFonts w:ascii="Cambria Math" w:hAnsi="Cambria Math"/>
+                      <w:i/>
+                    </w:rPr>
+                  </m:ctrlPr>
+                </m:dPr>
+                <m:e>
+                  <m:r>
+                    <w:rPr>
+                      <w:rFonts w:ascii="Cambria Math" w:hAnsi="Cambria Math"/>
+                    </w:rPr>
+                    <m:t>M</m:t>
+                  </m:r>
+                </m:e>
+              </m:d>
+            </m:den>
+          </m:f>
+        </m:oMath>
+      </m:oMathPara>
+    </w:p>
+    <w:p/>
+    <w:p>
+      <w:r>
+        <w:t xml:space="preserve">Como se puede apreciar es necesario conocer </w:t>
+      </w:r>
+      <w:r>
+        <w:t>los componentes que definen al robot físicamente</w:t>
+      </w:r>
+      <w:r>
+        <w:t>,</w:t>
+      </w:r>
+      <w:r>
+        <w:t xml:space="preserve"> para poder aplicar este proceso de sintonía</w:t>
+      </w:r>
+      <w:r>
+        <w:t xml:space="preserve">, pero no los valores exactos debido a que se pueden determinar cotas superiores e inferiores que limiten el espacio de </w:t>
+      </w:r>
+      <w:r>
+        <w:t>posibilidades.</w:t>
+      </w:r>
+    </w:p>
+    <w:p>
       <w:pPr>
         <w:pStyle w:val="Ttulo2"/>
       </w:pPr>
       <w:r>
+        <w:t xml:space="preserve">Diseño del controlador </w:t>
+      </w:r>
+      <w:r>
+        <w:t>de posición</w:t>
+      </w:r>
+    </w:p>
+    <w:p>
+      <w:r>
+        <w:t>Para el diseño</w:t>
+      </w:r>
+      <w:r>
+        <w:t xml:space="preserve"> del controlador de posición </w:t>
+      </w:r>
+      <w:r>
+        <w:t>para las dos articulaciones escogidas se ha realizado el proceso de sintonía para determinar unas cotas a las matrices de</w:t>
+      </w:r>
+      <w:r>
+        <w:t xml:space="preserve"> ganancias </w:t>
+      </w:r>
+      <w:r>
+        <w:t xml:space="preserve">del </w:t>
+      </w:r>
+      <w:r>
+        <w:t>PID</w:t>
+      </w:r>
+      <w:r>
+        <w:t>.</w:t>
+      </w:r>
+      <w:r>
+        <w:t xml:space="preserve"> Para ello se ha elaborado un script en </w:t>
+      </w:r>
+      <w:r>
+        <w:t>Matlab</w:t>
+      </w:r>
+      <w:r>
+        <w:t xml:space="preserve"> </w:t>
+      </w:r>
+      <w:r>
+        <w:t>obteniéndose los siguientes resultados:</w:t>
+      </w:r>
+    </w:p>
+    <w:p>
+      <m:oMathPara>
+        <m:oMath>
+          <m:sSub>
+            <m:sSubPr>
+              <m:ctrlPr>
+                <w:rPr>
+                  <w:rFonts w:ascii="Cambria Math" w:hAnsi="Cambria Math"/>
+                  <w:i/>
+                </w:rPr>
+              </m:ctrlPr>
+            </m:sSubPr>
+            <m:e>
+              <m:r>
+                <w:rPr>
+                  <w:rFonts w:ascii="Cambria Math" w:hAnsi="Cambria Math"/>
+                </w:rPr>
+                <m:t>λ</m:t>
+              </m:r>
+            </m:e>
+            <m:sub>
+              <m:r>
+                <w:rPr>
+                  <w:rFonts w:ascii="Cambria Math" w:hAnsi="Cambria Math"/>
+                </w:rPr>
+                <m:t>min</m:t>
+              </m:r>
+            </m:sub>
+          </m:sSub>
+          <m:d>
+            <m:dPr>
+              <m:begChr m:val="{"/>
+              <m:endChr m:val="}"/>
+              <m:ctrlPr>
+                <w:rPr>
+                  <w:rFonts w:ascii="Cambria Math" w:hAnsi="Cambria Math"/>
+                  <w:i/>
+                </w:rPr>
+              </m:ctrlPr>
+            </m:dPr>
+            <m:e>
+              <m:r>
+                <w:rPr>
+                  <w:rFonts w:ascii="Cambria Math" w:hAnsi="Cambria Math"/>
+                </w:rPr>
+                <m:t>M</m:t>
+              </m:r>
+              <m:d>
+                <m:dPr>
+                  <m:ctrlPr>
+                    <w:rPr>
+                      <w:rFonts w:ascii="Cambria Math" w:hAnsi="Cambria Math"/>
+                      <w:i/>
+                    </w:rPr>
+                  </m:ctrlPr>
+                </m:dPr>
+                <m:e>
+                  <m:r>
+                    <w:rPr>
+                      <w:rFonts w:ascii="Cambria Math" w:hAnsi="Cambria Math"/>
+                    </w:rPr>
+                    <m:t>q</m:t>
+                  </m:r>
+                </m:e>
+              </m:d>
+            </m:e>
+          </m:d>
+          <m:r>
+            <w:rPr>
+              <w:rFonts w:ascii="Cambria Math" w:hAnsi="Cambria Math"/>
+            </w:rPr>
+            <m:t>=</m:t>
+          </m:r>
+          <m:r>
+            <w:rPr>
+              <w:rFonts w:ascii="Cambria Math" w:hAnsi="Cambria Math"/>
+            </w:rPr>
+            <m:t>3.600</m:t>
+          </m:r>
+          <m:r>
+            <w:rPr>
+              <w:rFonts w:ascii="Cambria Math" w:hAnsi="Cambria Math"/>
+            </w:rPr>
+            <m:t xml:space="preserve"> kg </m:t>
+          </m:r>
+          <m:sSup>
+            <m:sSupPr>
+              <m:ctrlPr>
+                <w:rPr>
+                  <w:rFonts w:ascii="Cambria Math" w:hAnsi="Cambria Math"/>
+                  <w:i/>
+                </w:rPr>
+              </m:ctrlPr>
+            </m:sSupPr>
+            <m:e>
+              <m:r>
+                <w:rPr>
+                  <w:rFonts w:ascii="Cambria Math" w:hAnsi="Cambria Math"/>
+                </w:rPr>
+                <m:t>m</m:t>
+              </m:r>
+            </m:e>
+            <m:sup>
+              <m:r>
+                <w:rPr>
+                  <w:rFonts w:ascii="Cambria Math" w:hAnsi="Cambria Math"/>
+                </w:rPr>
+                <m:t>2</m:t>
+              </m:r>
+            </m:sup>
+          </m:sSup>
+          <m:r>
+            <w:rPr>
+              <w:rFonts w:ascii="Cambria Math" w:hAnsi="Cambria Math"/>
+            </w:rPr>
+            <m:t>,</m:t>
+          </m:r>
+        </m:oMath>
+      </m:oMathPara>
+    </w:p>
+    <w:p>
+      <m:oMathPara>
+        <m:oMath>
+          <m:sSub>
+            <m:sSubPr>
+              <m:ctrlPr>
+                <w:rPr>
+                  <w:rFonts w:ascii="Cambria Math" w:hAnsi="Cambria Math"/>
+                  <w:i/>
+                </w:rPr>
+              </m:ctrlPr>
+            </m:sSubPr>
+            <m:e>
+              <m:r>
+                <w:rPr>
+                  <w:rFonts w:ascii="Cambria Math" w:hAnsi="Cambria Math"/>
+                </w:rPr>
+                <m:t>λ</m:t>
+              </m:r>
+            </m:e>
+            <m:sub>
+              <m:r>
+                <w:rPr>
+                  <w:rFonts w:ascii="Cambria Math" w:hAnsi="Cambria Math"/>
+                </w:rPr>
+                <m:t>Max</m:t>
+              </m:r>
+            </m:sub>
+          </m:sSub>
+          <m:d>
+            <m:dPr>
+              <m:begChr m:val="{"/>
+              <m:endChr m:val="}"/>
+              <m:ctrlPr>
+                <w:rPr>
+                  <w:rFonts w:ascii="Cambria Math" w:hAnsi="Cambria Math"/>
+                  <w:i/>
+                </w:rPr>
+              </m:ctrlPr>
+            </m:dPr>
+            <m:e>
+              <m:r>
+                <w:rPr>
+                  <w:rFonts w:ascii="Cambria Math" w:hAnsi="Cambria Math"/>
+                </w:rPr>
+                <m:t>M(q)</m:t>
+              </m:r>
+            </m:e>
+          </m:d>
+          <m:r>
+            <w:rPr>
+              <w:rFonts w:ascii="Cambria Math" w:hAnsi="Cambria Math"/>
+            </w:rPr>
+            <m:t>=</m:t>
+          </m:r>
+          <m:r>
+            <w:rPr>
+              <w:rFonts w:ascii="Cambria Math" w:hAnsi="Cambria Math"/>
+            </w:rPr>
+            <m:t>26.81</m:t>
+          </m:r>
+          <m:r>
+            <w:rPr>
+              <w:rFonts w:ascii="Cambria Math" w:hAnsi="Cambria Math"/>
+            </w:rPr>
+            <m:t xml:space="preserve">6 kg </m:t>
+          </m:r>
+          <m:sSup>
+            <m:sSupPr>
+              <m:ctrlPr>
+                <w:rPr>
+                  <w:rFonts w:ascii="Cambria Math" w:hAnsi="Cambria Math"/>
+                  <w:i/>
+                </w:rPr>
+              </m:ctrlPr>
+            </m:sSupPr>
+            <m:e>
+              <m:r>
+                <w:rPr>
+                  <w:rFonts w:ascii="Cambria Math" w:hAnsi="Cambria Math"/>
+                </w:rPr>
+                <m:t>m</m:t>
+              </m:r>
+            </m:e>
+            <m:sup>
+              <m:r>
+                <w:rPr>
+                  <w:rFonts w:ascii="Cambria Math" w:hAnsi="Cambria Math"/>
+                </w:rPr>
+                <m:t>2</m:t>
+              </m:r>
+            </m:sup>
+          </m:sSup>
+          <m:r>
+            <w:rPr>
+              <w:rFonts w:ascii="Cambria Math" w:hAnsi="Cambria Math"/>
+            </w:rPr>
+            <m:t>.</m:t>
+          </m:r>
+        </m:oMath>
+      </m:oMathPara>
+    </w:p>
+    <w:p>
+      <m:oMathPara>
+        <m:oMath>
+          <m:sSub>
+            <m:sSubPr>
+              <m:ctrlPr>
+                <w:rPr>
+                  <w:rFonts w:ascii="Cambria Math" w:hAnsi="Cambria Math"/>
+                  <w:i/>
+                </w:rPr>
+              </m:ctrlPr>
+            </m:sSubPr>
+            <m:e>
+              <m:r>
+                <w:rPr>
+                  <w:rFonts w:ascii="Cambria Math" w:hAnsi="Cambria Math"/>
+                </w:rPr>
+                <m:t>λ</m:t>
+              </m:r>
+            </m:e>
+            <m:sub>
+              <m:r>
+                <w:rPr>
+                  <w:rFonts w:ascii="Cambria Math" w:hAnsi="Cambria Math"/>
+                </w:rPr>
+                <m:t>Max</m:t>
+              </m:r>
+            </m:sub>
+          </m:sSub>
+          <m:d>
+            <m:dPr>
+              <m:begChr m:val="{"/>
+              <m:endChr m:val="}"/>
+              <m:ctrlPr>
+                <w:rPr>
+                  <w:rFonts w:ascii="Cambria Math" w:hAnsi="Cambria Math"/>
+                  <w:i/>
+                </w:rPr>
+              </m:ctrlPr>
+            </m:dPr>
+            <m:e>
+              <m:sSub>
+                <m:sSubPr>
+                  <m:ctrlPr>
+                    <w:rPr>
+                      <w:rFonts w:ascii="Cambria Math" w:hAnsi="Cambria Math"/>
+                      <w:i/>
+                    </w:rPr>
+                  </m:ctrlPr>
+                </m:sSubPr>
+                <m:e>
+                  <m:r>
+                    <w:rPr>
+                      <w:rFonts w:ascii="Cambria Math" w:hAnsi="Cambria Math"/>
+                    </w:rPr>
+                    <m:t>K</m:t>
+                  </m:r>
+                </m:e>
+                <m:sub>
+                  <m:r>
+                    <w:rPr>
+                      <w:rFonts w:ascii="Cambria Math" w:hAnsi="Cambria Math"/>
+                    </w:rPr>
+                    <m:t>i</m:t>
+                  </m:r>
+                </m:sub>
+              </m:sSub>
+            </m:e>
+          </m:d>
+          <m:r>
+            <w:rPr>
+              <w:rFonts w:ascii="Cambria Math" w:hAnsi="Cambria Math"/>
+            </w:rPr>
+            <m:t>≥</m:t>
+          </m:r>
+          <m:sSub>
+            <m:sSubPr>
+              <m:ctrlPr>
+                <w:rPr>
+                  <w:rFonts w:ascii="Cambria Math" w:hAnsi="Cambria Math"/>
+                  <w:i/>
+                </w:rPr>
+              </m:ctrlPr>
+            </m:sSubPr>
+            <m:e>
+              <m:r>
+                <w:rPr>
+                  <w:rFonts w:ascii="Cambria Math" w:hAnsi="Cambria Math"/>
+                </w:rPr>
+                <m:t>λ</m:t>
+              </m:r>
+            </m:e>
+            <m:sub>
+              <m:r>
+                <w:rPr>
+                  <w:rFonts w:ascii="Cambria Math" w:hAnsi="Cambria Math"/>
+                </w:rPr>
+                <m:t>min</m:t>
+              </m:r>
+            </m:sub>
+          </m:sSub>
+          <m:d>
+            <m:dPr>
+              <m:begChr m:val="{"/>
+              <m:endChr m:val="}"/>
+              <m:ctrlPr>
+                <w:rPr>
+                  <w:rFonts w:ascii="Cambria Math" w:hAnsi="Cambria Math"/>
+                  <w:i/>
+                </w:rPr>
+              </m:ctrlPr>
+            </m:dPr>
+            <m:e>
+              <m:sSub>
+                <m:sSubPr>
+                  <m:ctrlPr>
+                    <w:rPr>
+                      <w:rFonts w:ascii="Cambria Math" w:hAnsi="Cambria Math"/>
+                      <w:i/>
+                    </w:rPr>
+                  </m:ctrlPr>
+                </m:sSubPr>
+                <m:e>
+                  <m:r>
+                    <w:rPr>
+                      <w:rFonts w:ascii="Cambria Math" w:hAnsi="Cambria Math"/>
+                    </w:rPr>
+                    <m:t>K</m:t>
+                  </m:r>
+                </m:e>
+                <m:sub>
+                  <m:r>
+                    <w:rPr>
+                      <w:rFonts w:ascii="Cambria Math" w:hAnsi="Cambria Math"/>
+                    </w:rPr>
+                    <m:t>i</m:t>
+                  </m:r>
+                </m:sub>
+              </m:sSub>
+            </m:e>
+          </m:d>
+          <m:r>
+            <w:rPr>
+              <w:rFonts w:ascii="Cambria Math" w:hAnsi="Cambria Math"/>
+            </w:rPr>
+            <m:t>&gt;0</m:t>
+          </m:r>
+        </m:oMath>
+      </m:oMathPara>
+    </w:p>
+    <w:p>
+      <m:oMathPara>
+        <m:oMath>
+          <m:sSub>
+            <m:sSubPr>
+              <m:ctrlPr>
+                <w:rPr>
+                  <w:rFonts w:ascii="Cambria Math" w:hAnsi="Cambria Math"/>
+                  <w:i/>
+                </w:rPr>
+              </m:ctrlPr>
+            </m:sSubPr>
+            <m:e>
+              <m:r>
+                <w:rPr>
+                  <w:rFonts w:ascii="Cambria Math" w:hAnsi="Cambria Math"/>
+                </w:rPr>
+                <m:t>λ</m:t>
+              </m:r>
+            </m:e>
+            <m:sub>
+              <m:r>
+                <w:rPr>
+                  <w:rFonts w:ascii="Cambria Math" w:hAnsi="Cambria Math"/>
+                </w:rPr>
+                <m:t>Max</m:t>
+              </m:r>
+            </m:sub>
+          </m:sSub>
+          <m:d>
+            <m:dPr>
+              <m:begChr m:val="{"/>
+              <m:endChr m:val="}"/>
+              <m:ctrlPr>
+                <w:rPr>
+                  <w:rFonts w:ascii="Cambria Math" w:hAnsi="Cambria Math"/>
+                  <w:i/>
+                </w:rPr>
+              </m:ctrlPr>
+            </m:dPr>
+            <m:e>
+              <m:sSub>
+                <m:sSubPr>
+                  <m:ctrlPr>
+                    <w:rPr>
+                      <w:rFonts w:ascii="Cambria Math" w:hAnsi="Cambria Math"/>
+                      <w:i/>
+                    </w:rPr>
+                  </m:ctrlPr>
+                </m:sSubPr>
+                <m:e>
+                  <m:r>
+                    <w:rPr>
+                      <w:rFonts w:ascii="Cambria Math" w:hAnsi="Cambria Math"/>
+                    </w:rPr>
+                    <m:t>K</m:t>
+                  </m:r>
+                </m:e>
+                <m:sub>
+                  <m:r>
+                    <w:rPr>
+                      <w:rFonts w:ascii="Cambria Math" w:hAnsi="Cambria Math"/>
+                    </w:rPr>
+                    <m:t>p</m:t>
+                  </m:r>
+                </m:sub>
+              </m:sSub>
+            </m:e>
+          </m:d>
+          <m:r>
+            <w:rPr>
+              <w:rFonts w:ascii="Cambria Math" w:hAnsi="Cambria Math"/>
+            </w:rPr>
+            <m:t>≥</m:t>
+          </m:r>
+          <m:sSub>
+            <m:sSubPr>
+              <m:ctrlPr>
+                <w:rPr>
+                  <w:rFonts w:ascii="Cambria Math" w:hAnsi="Cambria Math"/>
+                  <w:i/>
+                </w:rPr>
+              </m:ctrlPr>
+            </m:sSubPr>
+            <m:e>
+              <m:r>
+                <w:rPr>
+                  <w:rFonts w:ascii="Cambria Math" w:hAnsi="Cambria Math"/>
+                </w:rPr>
+                <m:t>λ</m:t>
+              </m:r>
+            </m:e>
+            <m:sub>
+              <m:r>
+                <w:rPr>
+                  <w:rFonts w:ascii="Cambria Math" w:hAnsi="Cambria Math"/>
+                </w:rPr>
+                <m:t>min</m:t>
+              </m:r>
+            </m:sub>
+          </m:sSub>
+          <m:d>
+            <m:dPr>
+              <m:begChr m:val="{"/>
+              <m:endChr m:val="}"/>
+              <m:ctrlPr>
+                <w:rPr>
+                  <w:rFonts w:ascii="Cambria Math" w:hAnsi="Cambria Math"/>
+                  <w:i/>
+                </w:rPr>
+              </m:ctrlPr>
+            </m:dPr>
+            <m:e>
+              <m:sSub>
+                <m:sSubPr>
+                  <m:ctrlPr>
+                    <w:rPr>
+                      <w:rFonts w:ascii="Cambria Math" w:hAnsi="Cambria Math"/>
+                      <w:i/>
+                    </w:rPr>
+                  </m:ctrlPr>
+                </m:sSubPr>
+                <m:e>
+                  <m:r>
+                    <w:rPr>
+                      <w:rFonts w:ascii="Cambria Math" w:hAnsi="Cambria Math"/>
+                    </w:rPr>
+                    <m:t>K</m:t>
+                  </m:r>
+                </m:e>
+                <m:sub>
+                  <m:r>
+                    <w:rPr>
+                      <w:rFonts w:ascii="Cambria Math" w:hAnsi="Cambria Math"/>
+                    </w:rPr>
+                    <m:t>p</m:t>
+                  </m:r>
+                </m:sub>
+              </m:sSub>
+            </m:e>
+          </m:d>
+          <m:r>
+            <w:rPr>
+              <w:rFonts w:ascii="Cambria Math" w:hAnsi="Cambria Math"/>
+            </w:rPr>
+            <m:t>&gt;</m:t>
+          </m:r>
+          <m:sSub>
+            <m:sSubPr>
+              <m:ctrlPr>
+                <w:rPr>
+                  <w:rFonts w:ascii="Cambria Math" w:hAnsi="Cambria Math"/>
+                  <w:i/>
+                </w:rPr>
+              </m:ctrlPr>
+            </m:sSubPr>
+            <m:e>
+              <m:r>
+                <w:rPr>
+                  <w:rFonts w:ascii="Cambria Math" w:hAnsi="Cambria Math"/>
+                </w:rPr>
+                <m:t>k</m:t>
+              </m:r>
+            </m:e>
+            <m:sub>
+              <m:r>
+                <w:rPr>
+                  <w:rFonts w:ascii="Cambria Math" w:hAnsi="Cambria Math"/>
+                </w:rPr>
+                <m:t>g</m:t>
+              </m:r>
+            </m:sub>
+          </m:sSub>
+          <m:r>
+            <w:rPr>
+              <w:rFonts w:ascii="Cambria Math" w:hAnsi="Cambria Math"/>
+            </w:rPr>
+            <m:t>=</m:t>
+          </m:r>
+          <m:r>
+            <w:rPr>
+              <w:rFonts w:ascii="Cambria Math" w:hAnsi="Cambria Math"/>
+            </w:rPr>
+            <m:t>664.898</m:t>
+          </m:r>
+        </m:oMath>
+      </m:oMathPara>
+    </w:p>
+    <w:p>
+      <m:oMathPara>
+        <m:oMath>
+          <m:sSub>
+            <m:sSubPr>
+              <m:ctrlPr>
+                <w:rPr>
+                  <w:rFonts w:ascii="Cambria Math" w:hAnsi="Cambria Math"/>
+                  <w:i/>
+                </w:rPr>
+              </m:ctrlPr>
+            </m:sSubPr>
+            <m:e>
+              <m:r>
+                <w:rPr>
+                  <w:rFonts w:ascii="Cambria Math" w:hAnsi="Cambria Math"/>
+                </w:rPr>
+                <m:t>λ</m:t>
+              </m:r>
+            </m:e>
+            <m:sub>
+              <m:r>
+                <w:rPr>
+                  <w:rFonts w:ascii="Cambria Math" w:hAnsi="Cambria Math"/>
+                </w:rPr>
+                <m:t>Max</m:t>
+              </m:r>
+            </m:sub>
+          </m:sSub>
+          <m:d>
+            <m:dPr>
+              <m:begChr m:val="{"/>
+              <m:endChr m:val="}"/>
+              <m:ctrlPr>
+                <w:rPr>
+                  <w:rFonts w:ascii="Cambria Math" w:hAnsi="Cambria Math"/>
+                  <w:i/>
+                </w:rPr>
+              </m:ctrlPr>
+            </m:dPr>
+            <m:e>
+              <m:sSub>
+                <m:sSubPr>
+                  <m:ctrlPr>
+                    <w:rPr>
+                      <w:rFonts w:ascii="Cambria Math" w:hAnsi="Cambria Math"/>
+                      <w:i/>
+                    </w:rPr>
+                  </m:ctrlPr>
+                </m:sSubPr>
+                <m:e>
+                  <m:r>
+                    <w:rPr>
+                      <w:rFonts w:ascii="Cambria Math" w:hAnsi="Cambria Math"/>
+                    </w:rPr>
+                    <m:t>K</m:t>
+                  </m:r>
+                </m:e>
+                <m:sub>
+                  <m:r>
+                    <w:rPr>
+                      <w:rFonts w:ascii="Cambria Math" w:hAnsi="Cambria Math"/>
+                    </w:rPr>
+                    <m:t>v</m:t>
+                  </m:r>
+                </m:sub>
+              </m:sSub>
+            </m:e>
+          </m:d>
+          <m:r>
+            <w:rPr>
+              <w:rFonts w:ascii="Cambria Math" w:hAnsi="Cambria Math"/>
+            </w:rPr>
+            <m:t>≥</m:t>
+          </m:r>
+          <m:sSub>
+            <m:sSubPr>
+              <m:ctrlPr>
+                <w:rPr>
+                  <w:rFonts w:ascii="Cambria Math" w:hAnsi="Cambria Math"/>
+                  <w:i/>
+                </w:rPr>
+              </m:ctrlPr>
+            </m:sSubPr>
+            <m:e>
+              <m:r>
+                <w:rPr>
+                  <w:rFonts w:ascii="Cambria Math" w:hAnsi="Cambria Math"/>
+                </w:rPr>
+                <m:t>λ</m:t>
+              </m:r>
+            </m:e>
+            <m:sub>
+              <m:r>
+                <w:rPr>
+                  <w:rFonts w:ascii="Cambria Math" w:hAnsi="Cambria Math"/>
+                </w:rPr>
+                <m:t>min</m:t>
+              </m:r>
+            </m:sub>
+          </m:sSub>
+          <m:d>
+            <m:dPr>
+              <m:begChr m:val="{"/>
+              <m:endChr m:val="}"/>
+              <m:ctrlPr>
+                <w:rPr>
+                  <w:rFonts w:ascii="Cambria Math" w:hAnsi="Cambria Math"/>
+                  <w:i/>
+                </w:rPr>
+              </m:ctrlPr>
+            </m:dPr>
+            <m:e>
+              <m:sSub>
+                <m:sSubPr>
+                  <m:ctrlPr>
+                    <w:rPr>
+                      <w:rFonts w:ascii="Cambria Math" w:hAnsi="Cambria Math"/>
+                      <w:i/>
+                    </w:rPr>
+                  </m:ctrlPr>
+                </m:sSubPr>
+                <m:e>
+                  <m:r>
+                    <w:rPr>
+                      <w:rFonts w:ascii="Cambria Math" w:hAnsi="Cambria Math"/>
+                    </w:rPr>
+                    <m:t>K</m:t>
+                  </m:r>
+                </m:e>
+                <m:sub>
+                  <m:r>
+                    <w:rPr>
+                      <w:rFonts w:ascii="Cambria Math" w:hAnsi="Cambria Math"/>
+                    </w:rPr>
+                    <m:t>v</m:t>
+                  </m:r>
+                </m:sub>
+              </m:sSub>
+            </m:e>
+          </m:d>
+          <m:r>
+            <w:rPr>
+              <w:rFonts w:ascii="Cambria Math" w:hAnsi="Cambria Math"/>
+            </w:rPr>
+            <m:t>&gt;</m:t>
+          </m:r>
+          <m:f>
+            <m:fPr>
+              <m:ctrlPr>
+                <w:rPr>
+                  <w:rFonts w:ascii="Cambria Math" w:hAnsi="Cambria Math"/>
+                  <w:i/>
+                </w:rPr>
+              </m:ctrlPr>
+            </m:fPr>
+            <m:num>
+              <m:sSub>
+                <m:sSubPr>
+                  <m:ctrlPr>
+                    <w:rPr>
+                      <w:rFonts w:ascii="Cambria Math" w:hAnsi="Cambria Math"/>
+                      <w:i/>
+                    </w:rPr>
+                  </m:ctrlPr>
+                </m:sSubPr>
+                <m:e>
+                  <m:r>
+                    <w:rPr>
+                      <w:rFonts w:ascii="Cambria Math" w:hAnsi="Cambria Math"/>
+                    </w:rPr>
+                    <m:t>λ</m:t>
+                  </m:r>
+                </m:e>
+                <m:sub>
+                  <m:r>
+                    <w:rPr>
+                      <w:rFonts w:ascii="Cambria Math" w:hAnsi="Cambria Math"/>
+                    </w:rPr>
+                    <m:t>Max</m:t>
+                  </m:r>
+                </m:sub>
+              </m:sSub>
+              <m:d>
+                <m:dPr>
+                  <m:begChr m:val="{"/>
+                  <m:endChr m:val="}"/>
+                  <m:ctrlPr>
+                    <w:rPr>
+                      <w:rFonts w:ascii="Cambria Math" w:hAnsi="Cambria Math"/>
+                      <w:i/>
+                    </w:rPr>
+                  </m:ctrlPr>
+                </m:dPr>
+                <m:e>
+                  <m:sSub>
+                    <m:sSubPr>
+                      <m:ctrlPr>
+                        <w:rPr>
+                          <w:rFonts w:ascii="Cambria Math" w:hAnsi="Cambria Math"/>
+                          <w:i/>
+                        </w:rPr>
+                      </m:ctrlPr>
+                    </m:sSubPr>
+                    <m:e>
+                      <m:r>
+                        <w:rPr>
+                          <w:rFonts w:ascii="Cambria Math" w:hAnsi="Cambria Math"/>
+                        </w:rPr>
+                        <m:t>K</m:t>
+                      </m:r>
+                    </m:e>
+                    <m:sub>
+                      <m:r>
+                        <w:rPr>
+                          <w:rFonts w:ascii="Cambria Math" w:hAnsi="Cambria Math"/>
+                        </w:rPr>
+                        <m:t>i</m:t>
+                      </m:r>
+                    </m:sub>
+                  </m:sSub>
+                </m:e>
+              </m:d>
+            </m:num>
+            <m:den>
+              <m:sSub>
+                <m:sSubPr>
+                  <m:ctrlPr>
+                    <w:rPr>
+                      <w:rFonts w:ascii="Cambria Math" w:hAnsi="Cambria Math"/>
+                      <w:i/>
+                    </w:rPr>
+                  </m:ctrlPr>
+                </m:sSubPr>
+                <m:e>
+                  <m:r>
+                    <w:rPr>
+                      <w:rFonts w:ascii="Cambria Math" w:hAnsi="Cambria Math"/>
+                    </w:rPr>
+                    <m:t>λ</m:t>
+                  </m:r>
+                </m:e>
+                <m:sub>
+                  <m:r>
+                    <w:rPr>
+                      <w:rFonts w:ascii="Cambria Math" w:hAnsi="Cambria Math"/>
+                    </w:rPr>
+                    <m:t>min</m:t>
+                  </m:r>
+                </m:sub>
+              </m:sSub>
+              <m:d>
+                <m:dPr>
+                  <m:begChr m:val="{"/>
+                  <m:endChr m:val="}"/>
+                  <m:ctrlPr>
+                    <w:rPr>
+                      <w:rFonts w:ascii="Cambria Math" w:hAnsi="Cambria Math"/>
+                      <w:i/>
+                    </w:rPr>
+                  </m:ctrlPr>
+                </m:dPr>
+                <m:e>
+                  <m:sSub>
+                    <m:sSubPr>
+                      <m:ctrlPr>
+                        <w:rPr>
+                          <w:rFonts w:ascii="Cambria Math" w:hAnsi="Cambria Math"/>
+                          <w:i/>
+                        </w:rPr>
+                      </m:ctrlPr>
+                    </m:sSubPr>
+                    <m:e>
+                      <m:r>
+                        <w:rPr>
+                          <w:rFonts w:ascii="Cambria Math" w:hAnsi="Cambria Math"/>
+                        </w:rPr>
+                        <m:t>K</m:t>
+                      </m:r>
+                    </m:e>
+                    <m:sub>
+                      <m:r>
+                        <w:rPr>
+                          <w:rFonts w:ascii="Cambria Math" w:hAnsi="Cambria Math"/>
+                        </w:rPr>
+                        <m:t>p</m:t>
+                      </m:r>
+                    </m:sub>
+                  </m:sSub>
+                </m:e>
+              </m:d>
+              <m:r>
+                <w:rPr>
+                  <w:rFonts w:ascii="Cambria Math" w:hAnsi="Cambria Math"/>
+                </w:rPr>
+                <m:t>-</m:t>
+              </m:r>
+              <m:sSub>
+                <m:sSubPr>
+                  <m:ctrlPr>
+                    <w:rPr>
+                      <w:rFonts w:ascii="Cambria Math" w:hAnsi="Cambria Math"/>
+                      <w:i/>
+                    </w:rPr>
+                  </m:ctrlPr>
+                </m:sSubPr>
+                <m:e>
+                  <m:r>
+                    <w:rPr>
+                      <w:rFonts w:ascii="Cambria Math" w:hAnsi="Cambria Math"/>
+                    </w:rPr>
+                    <m:t>k</m:t>
+                  </m:r>
+                </m:e>
+                <m:sub>
+                  <m:r>
+                    <w:rPr>
+                      <w:rFonts w:ascii="Cambria Math" w:hAnsi="Cambria Math"/>
+                    </w:rPr>
+                    <m:t>g</m:t>
+                  </m:r>
+                </m:sub>
+              </m:sSub>
+            </m:den>
+          </m:f>
+          <m:f>
+            <m:fPr>
+              <m:ctrlPr>
+                <w:rPr>
+                  <w:rFonts w:ascii="Cambria Math" w:hAnsi="Cambria Math"/>
+                  <w:i/>
+                </w:rPr>
+              </m:ctrlPr>
+            </m:fPr>
+            <m:num>
+              <m:sSubSup>
+                <m:sSubSupPr>
+                  <m:ctrlPr>
+                    <w:rPr>
+                      <w:rFonts w:ascii="Cambria Math" w:hAnsi="Cambria Math"/>
+                      <w:i/>
+                    </w:rPr>
+                  </m:ctrlPr>
+                </m:sSubSupPr>
+                <m:e>
+                  <m:r>
+                    <w:rPr>
+                      <w:rFonts w:ascii="Cambria Math" w:hAnsi="Cambria Math"/>
+                    </w:rPr>
+                    <m:t>λ</m:t>
+                  </m:r>
+                </m:e>
+                <m:sub>
+                  <m:r>
+                    <w:rPr>
+                      <w:rFonts w:ascii="Cambria Math" w:hAnsi="Cambria Math"/>
+                    </w:rPr>
+                    <m:t>Max</m:t>
+                  </m:r>
+                </m:sub>
+                <m:sup>
+                  <m:r>
+                    <w:rPr>
+                      <w:rFonts w:ascii="Cambria Math" w:hAnsi="Cambria Math"/>
+                    </w:rPr>
+                    <m:t>2</m:t>
+                  </m:r>
+                </m:sup>
+              </m:sSubSup>
+              <m:d>
+                <m:dPr>
+                  <m:begChr m:val="{"/>
+                  <m:endChr m:val="}"/>
+                  <m:ctrlPr>
+                    <w:rPr>
+                      <w:rFonts w:ascii="Cambria Math" w:hAnsi="Cambria Math"/>
+                      <w:i/>
+                    </w:rPr>
+                  </m:ctrlPr>
+                </m:dPr>
+                <m:e>
+                  <m:r>
+                    <w:rPr>
+                      <w:rFonts w:ascii="Cambria Math" w:hAnsi="Cambria Math"/>
+                    </w:rPr>
+                    <m:t>M</m:t>
+                  </m:r>
+                </m:e>
+              </m:d>
+            </m:num>
+            <m:den>
+              <m:sSub>
+                <m:sSubPr>
+                  <m:ctrlPr>
+                    <w:rPr>
+                      <w:rFonts w:ascii="Cambria Math" w:hAnsi="Cambria Math"/>
+                      <w:i/>
+                    </w:rPr>
+                  </m:ctrlPr>
+                </m:sSubPr>
+                <m:e>
+                  <m:r>
+                    <w:rPr>
+                      <w:rFonts w:ascii="Cambria Math" w:hAnsi="Cambria Math"/>
+                    </w:rPr>
+                    <m:t>λ</m:t>
+                  </m:r>
+                </m:e>
+                <m:sub>
+                  <m:r>
+                    <w:rPr>
+                      <w:rFonts w:ascii="Cambria Math" w:hAnsi="Cambria Math"/>
+                    </w:rPr>
+                    <m:t>min</m:t>
+                  </m:r>
+                </m:sub>
+              </m:sSub>
+              <m:d>
+                <m:dPr>
+                  <m:begChr m:val="{"/>
+                  <m:endChr m:val="}"/>
+                  <m:ctrlPr>
+                    <w:rPr>
+                      <w:rFonts w:ascii="Cambria Math" w:hAnsi="Cambria Math"/>
+                      <w:i/>
+                    </w:rPr>
+                  </m:ctrlPr>
+                </m:dPr>
+                <m:e>
+                  <m:r>
+                    <w:rPr>
+                      <w:rFonts w:ascii="Cambria Math" w:hAnsi="Cambria Math"/>
+                    </w:rPr>
+                    <m:t>M</m:t>
+                  </m:r>
+                </m:e>
+              </m:d>
+            </m:den>
+          </m:f>
+          <m:r>
+            <w:rPr>
+              <w:rFonts w:ascii="Cambria Math" w:hAnsi="Cambria Math"/>
+            </w:rPr>
+            <m:t>=</m:t>
+          </m:r>
+          <m:r>
+            <w:rPr>
+              <w:rFonts w:ascii="Cambria Math" w:hAnsi="Cambria Math"/>
+            </w:rPr>
+            <m:t>40.27</m:t>
+          </m:r>
+          <m:r>
+            <w:rPr>
+              <w:rFonts w:ascii="Cambria Math" w:hAnsi="Cambria Math"/>
+            </w:rPr>
+            <m:t>6</m:t>
+          </m:r>
+        </m:oMath>
+      </m:oMathPara>
+    </w:p>
+    <w:p/>
+    <w:p>
+      <w:r>
+        <w:t xml:space="preserve">Siempre que se cumplan las desigualdades anteriores se puede asegurar </w:t>
+      </w:r>
+      <w:r>
+        <w:t>que el sistema es asintóticamente estable en forma loca</w:t>
+      </w:r>
+      <w:r>
+        <w:t xml:space="preserve">l. Por otro </w:t>
+      </w:r>
+      <w:r>
+        <w:t>lado,</w:t>
+      </w:r>
+      <w:r>
+        <w:t xml:space="preserve"> </w:t>
+      </w:r>
+      <w:r>
+        <w:t xml:space="preserve">si el término de fuerzas centrífugas y de Coriolis </w:t>
+      </w:r>
+      <m:oMath>
+        <m:r>
+          <w:rPr>
+            <w:rFonts w:ascii="Cambria Math" w:hAnsi="Cambria Math"/>
+          </w:rPr>
+          <m:t>C(q,</m:t>
+        </m:r>
+        <m:acc>
+          <m:accPr>
+            <m:chr m:val="̇"/>
+            <m:ctrlPr>
+              <w:rPr>
+                <w:rFonts w:ascii="Cambria Math" w:hAnsi="Cambria Math"/>
+                <w:i/>
+              </w:rPr>
+            </m:ctrlPr>
+          </m:accPr>
+          <m:e>
+            <m:r>
+              <w:rPr>
+                <w:rFonts w:ascii="Cambria Math" w:hAnsi="Cambria Math"/>
+              </w:rPr>
+              <m:t>q</m:t>
+            </m:r>
+          </m:e>
+        </m:acc>
+        <m:r>
+          <w:rPr>
+            <w:rFonts w:ascii="Cambria Math" w:hAnsi="Cambria Math"/>
+          </w:rPr>
+          <m:t>)</m:t>
+        </m:r>
+      </m:oMath>
+      <w:r>
+        <w:t xml:space="preserve"> no se encuentra en el modelo de dinámico del robot, entonces </w:t>
+      </w:r>
+      <w:r>
+        <w:t>la estabilidad asintótica es global.</w:t>
+      </w:r>
+      <w:r>
+        <w:t xml:space="preserve"> </w:t>
+      </w:r>
+    </w:p>
+    <w:p>
+      <w:r>
+        <w:t xml:space="preserve">Tras realizar el proceso anterior se implementa el controlador PID en cada una de las articulaciones </w:t>
+      </w:r>
+      <w:r>
+        <w:t xml:space="preserve">escogidas </w:t>
+      </w:r>
+      <w:r>
+        <w:t>2 y 3</w:t>
+      </w:r>
+      <w:r>
+        <w:t xml:space="preserve">. En la </w:t>
+      </w:r>
+      <w:r>
+        <w:rPr>
+          <w:highlight w:val="yellow"/>
+        </w:rPr>
+        <w:t>[</w:t>
+      </w:r>
+      <w:r>
+        <w:rPr>
+          <w:highlight w:val="yellow"/>
+        </w:rPr>
+        <w:t>Figura</w:t>
+      </w:r>
+      <w:r>
+        <w:rPr>
+          <w:highlight w:val="yellow"/>
+        </w:rPr>
+        <w:t>]</w:t>
+      </w:r>
+      <w:r>
+        <w:t xml:space="preserve"> </w:t>
+      </w:r>
+      <w:r>
+        <w:t>se muestra el controlador de posición</w:t>
+      </w:r>
+      <w:r>
+        <w:t xml:space="preserve"> implementado en el modelo del robot </w:t>
+      </w:r>
+      <w:r>
+        <w:t xml:space="preserve">de </w:t>
+      </w:r>
+      <w:r>
+        <w:t>ABB IRB</w:t>
+      </w:r>
+      <w:r>
+        <w:t xml:space="preserve"> 1520ID en Simulink.</w:t>
+      </w:r>
+    </w:p>
+    <w:p>
+      <w:pPr>
+        <w:keepNext/>
+        <w:jc w:val="center"/>
+      </w:pPr>
+      <w:r>
+        <w:rPr>
+          <w:noProof/>
+        </w:rPr>
+        <w:drawing>
+          <wp:inline distT="0" distB="0" distL="0" distR="0" wp14:anchorId="75B84508" wp14:editId="393D32A7">
+            <wp:extent cx="6186170" cy="2403475"/>
+            <wp:effectExtent l="0" t="0" r="5080" b="0"/>
+            <wp:docPr id="4" name="Imagen 4"/>
+            <wp:cNvGraphicFramePr>
+              <a:graphicFrameLocks xmlns:a="http://schemas.openxmlformats.org/drawingml/2006/main" noChangeAspect="1"/>
+            </wp:cNvGraphicFramePr>
+            <a:graphic xmlns:a="http://schemas.openxmlformats.org/drawingml/2006/main">
+              <a:graphicData uri="http://schemas.openxmlformats.org/drawingml/2006/picture">
+                <pic:pic xmlns:pic="http://schemas.openxmlformats.org/drawingml/2006/picture">
+                  <pic:nvPicPr>
+                    <pic:cNvPr id="0" name="Picture 2"/>
+                    <pic:cNvPicPr>
+                      <a:picLocks noChangeAspect="1" noChangeArrowheads="1"/>
+                    </pic:cNvPicPr>
+                  </pic:nvPicPr>
+                  <pic:blipFill>
+                    <a:blip r:embed="rId24" cstate="print">
+                      <a:extLst>
+                        <a:ext uri="{28A0092B-C50C-407E-A947-70E740481C1C}">
+                          <a14:useLocalDpi xmlns:a14="http://schemas.microsoft.com/office/drawing/2010/main" val="0"/>
+                        </a:ext>
+                      </a:extLst>
+                    </a:blip>
+                    <a:srcRect/>
+                    <a:stretch>
+                      <a:fillRect/>
+                    </a:stretch>
+                  </pic:blipFill>
+                  <pic:spPr bwMode="auto">
+                    <a:xfrm>
+                      <a:off x="0" y="0"/>
+                      <a:ext cx="6186170" cy="2403475"/>
+                    </a:xfrm>
+                    <a:prstGeom prst="rect">
+                      <a:avLst/>
+                    </a:prstGeom>
+                    <a:noFill/>
+                    <a:ln>
+                      <a:noFill/>
+                    </a:ln>
+                  </pic:spPr>
+                </pic:pic>
+              </a:graphicData>
+            </a:graphic>
+          </wp:inline>
+        </w:drawing>
+      </w:r>
+    </w:p>
+    <w:p>
+      <w:pPr>
+        <w:pStyle w:val="Descripcin"/>
+        <w:jc w:val="center"/>
+      </w:pPr>
+      <w:r>
+        <w:t xml:space="preserve">Figura </w:t>
+      </w:r>
+      <w:fldSimple w:instr=" SEQ Figura \* ARABIC ">
+        <w:r>
+          <w:rPr>
+            <w:noProof/>
+          </w:rPr>
+          <w:t>3</w:t>
+        </w:r>
+      </w:fldSimple>
+      <w:r>
+        <w:t xml:space="preserve"> Implementación de</w:t>
+      </w:r>
+      <w:r>
+        <w:t xml:space="preserve"> los controladores PID para las articulaciones 2 (izquierda) y 3 (derecha) en el modelo de</w:t>
+      </w:r>
+      <w:r>
+        <w:t>l robot de ABB IRB 1520ID en Simulink.</w:t>
+      </w:r>
+    </w:p>
+    <w:p>
+      <w:pPr>
+        <w:keepNext/>
+        <w:jc w:val="center"/>
+      </w:pPr>
+      <w:r>
+        <w:rPr>
+          <w:noProof/>
+        </w:rPr>
+        <w:drawing>
+          <wp:inline distT="0" distB="0" distL="0" distR="0" wp14:anchorId="70E0D6F0" wp14:editId="68206E23">
+            <wp:extent cx="5074036" cy="2452254"/>
+            <wp:effectExtent l="0" t="0" r="0" b="5715"/>
+            <wp:docPr id="7" name="Imagen 7"/>
+            <wp:cNvGraphicFramePr>
+              <a:graphicFrameLocks xmlns:a="http://schemas.openxmlformats.org/drawingml/2006/main" noChangeAspect="1"/>
+            </wp:cNvGraphicFramePr>
+            <a:graphic xmlns:a="http://schemas.openxmlformats.org/drawingml/2006/main">
+              <a:graphicData uri="http://schemas.openxmlformats.org/drawingml/2006/picture">
+                <pic:pic xmlns:pic="http://schemas.openxmlformats.org/drawingml/2006/picture">
+                  <pic:nvPicPr>
+                    <pic:cNvPr id="0" name="Picture 3"/>
+                    <pic:cNvPicPr>
+                      <a:picLocks noChangeAspect="1" noChangeArrowheads="1"/>
+                    </pic:cNvPicPr>
+                  </pic:nvPicPr>
+                  <pic:blipFill>
+                    <a:blip r:embed="rId25">
+                      <a:extLst>
+                        <a:ext uri="{28A0092B-C50C-407E-A947-70E740481C1C}">
+                          <a14:useLocalDpi xmlns:a14="http://schemas.microsoft.com/office/drawing/2010/main" val="0"/>
+                        </a:ext>
+                      </a:extLst>
+                    </a:blip>
+                    <a:srcRect/>
+                    <a:stretch>
+                      <a:fillRect/>
+                    </a:stretch>
+                  </pic:blipFill>
+                  <pic:spPr bwMode="auto">
+                    <a:xfrm>
+                      <a:off x="0" y="0"/>
+                      <a:ext cx="5082097" cy="2456150"/>
+                    </a:xfrm>
+                    <a:prstGeom prst="rect">
+                      <a:avLst/>
+                    </a:prstGeom>
+                    <a:noFill/>
+                    <a:ln>
+                      <a:noFill/>
+                    </a:ln>
+                  </pic:spPr>
+                </pic:pic>
+              </a:graphicData>
+            </a:graphic>
+          </wp:inline>
+        </w:drawing>
+      </w:r>
+    </w:p>
+    <w:p>
+      <w:pPr>
+        <w:pStyle w:val="Descripcin"/>
+        <w:jc w:val="center"/>
+      </w:pPr>
+      <w:r>
+        <w:t xml:space="preserve">Figura </w:t>
+      </w:r>
+      <w:fldSimple w:instr=" SEQ Figura \* ARABIC ">
+        <w:r>
+          <w:rPr>
+            <w:noProof/>
+          </w:rPr>
+          <w:t>4</w:t>
+        </w:r>
+      </w:fldSimple>
+      <w:r>
+        <w:t xml:space="preserve"> Modelo del control de posición utilizado en Simulink.</w:t>
+      </w:r>
+    </w:p>
+    <w:p>
+      <w:pPr>
+        <w:pStyle w:val="Ttulo2"/>
+      </w:pPr>
+      <w:r>
+        <w:lastRenderedPageBreak/>
         <w:t>D</w:t>
       </w:r>
       <w:r>
@@ -10445,7 +12954,7 @@
       <w:bookmarkEnd w:id="4"/>
     </w:p>
     <w:sectPr>
-      <w:footerReference w:type="default" r:id="rId23"/>
+      <w:footerReference w:type="default" r:id="rId26"/>
       <w:pgSz w:w="11906" w:h="16838"/>
       <w:pgMar w:top="1440" w:right="1080" w:bottom="1440" w:left="1080" w:header="708" w:footer="708" w:gutter="0"/>
       <w:cols w:space="708"/>

</xml_diff>

<commit_message>
Hay que revisar lo escrito y poner las referencias
</commit_message>
<xml_diff>
--- a/PEC-2/PID.docx
+++ b/PEC-2/PID.docx
@@ -390,8 +390,33 @@
           <w:sz w:val="28"/>
           <w:szCs w:val="24"/>
         </w:rPr>
-        <w:t>Germán Andrés Di Fonzo Caturegli</w:t>
-      </w:r>
+        <w:t xml:space="preserve">Germán Andrés Di </w:t>
+      </w:r>
+      <w:proofErr w:type="spellStart"/>
+      <w:r>
+        <w:rPr>
+          <w:sz w:val="28"/>
+          <w:szCs w:val="24"/>
+        </w:rPr>
+        <w:t>Fonzo</w:t>
+      </w:r>
+      <w:proofErr w:type="spellEnd"/>
+      <w:r>
+        <w:rPr>
+          <w:sz w:val="28"/>
+          <w:szCs w:val="24"/>
+        </w:rPr>
+        <w:t xml:space="preserve"> </w:t>
+      </w:r>
+      <w:proofErr w:type="spellStart"/>
+      <w:r>
+        <w:rPr>
+          <w:sz w:val="28"/>
+          <w:szCs w:val="24"/>
+        </w:rPr>
+        <w:t>Caturegli</w:t>
+      </w:r>
+      <w:proofErr w:type="spellEnd"/>
     </w:p>
     <w:p>
       <w:pPr>
@@ -1970,7 +1995,15 @@
         <w:t xml:space="preserve"> dividido en tres </w:t>
       </w:r>
       <w:r>
-        <w:t>partes (pruebas de evaluación continua – PECs -), de manera que cada parte se corresponda con un informe</w:t>
+        <w:t xml:space="preserve">partes (pruebas de evaluación continua – </w:t>
+      </w:r>
+      <w:proofErr w:type="spellStart"/>
+      <w:r>
+        <w:t>PECs</w:t>
+      </w:r>
+      <w:proofErr w:type="spellEnd"/>
+      <w:r>
+        <w:t xml:space="preserve"> -), de manera que cada parte se corresponda con un informe</w:t>
       </w:r>
       <w:r>
         <w:t xml:space="preserve"> </w:t>
@@ -2038,7 +2071,23 @@
         </w:numPr>
       </w:pPr>
       <w:r>
-        <w:t>Modelado y simulación de la plataforma robotizada móvil empleando la herramienta Simscape de Simulink (Matlab).</w:t>
+        <w:t xml:space="preserve">Modelado y simulación de la plataforma robotizada móvil empleando la herramienta </w:t>
+      </w:r>
+      <w:proofErr w:type="spellStart"/>
+      <w:r>
+        <w:t>Simscape</w:t>
+      </w:r>
+      <w:proofErr w:type="spellEnd"/>
+      <w:r>
+        <w:t xml:space="preserve"> de </w:t>
+      </w:r>
+      <w:proofErr w:type="spellStart"/>
+      <w:r>
+        <w:t>Simulink</w:t>
+      </w:r>
+      <w:proofErr w:type="spellEnd"/>
+      <w:r>
+        <w:t xml:space="preserve"> (Matlab).</w:t>
       </w:r>
     </w:p>
     <w:p>
@@ -3046,14 +3095,27 @@
       <w:r>
         <w:t xml:space="preserve">Figura </w:t>
       </w:r>
-      <w:fldSimple w:instr=" SEQ Figura \* ARABIC ">
-        <w:r>
-          <w:rPr>
-            <w:noProof/>
-          </w:rPr>
-          <w:t>1</w:t>
-        </w:r>
-      </w:fldSimple>
+      <w:r>
+        <w:fldChar w:fldCharType="begin"/>
+      </w:r>
+      <w:r>
+        <w:instrText xml:space="preserve"> SEQ Figura \* ARABIC </w:instrText>
+      </w:r>
+      <w:r>
+        <w:fldChar w:fldCharType="separate"/>
+      </w:r>
+      <w:r>
+        <w:rPr>
+          <w:noProof/>
+        </w:rPr>
+        <w:t>1</w:t>
+      </w:r>
+      <w:r>
+        <w:rPr>
+          <w:noProof/>
+        </w:rPr>
+        <w:fldChar w:fldCharType="end"/>
+      </w:r>
       <w:r>
         <w:t xml:space="preserve"> </w:t>
       </w:r>
@@ -6402,14 +6464,27 @@
                             <w:r>
                               <w:t xml:space="preserve">Figura </w:t>
                             </w:r>
-                            <w:fldSimple w:instr=" SEQ Figura \* ARABIC ">
-                              <w:r>
-                                <w:rPr>
-                                  <w:noProof/>
-                                </w:rPr>
-                                <w:t>2</w:t>
-                              </w:r>
-                            </w:fldSimple>
+                            <w:r>
+                              <w:fldChar w:fldCharType="begin"/>
+                            </w:r>
+                            <w:r>
+                              <w:instrText xml:space="preserve"> SEQ Figura \* ARABIC </w:instrText>
+                            </w:r>
+                            <w:r>
+                              <w:fldChar w:fldCharType="separate"/>
+                            </w:r>
+                            <w:r>
+                              <w:rPr>
+                                <w:noProof/>
+                              </w:rPr>
+                              <w:t>2</w:t>
+                            </w:r>
+                            <w:r>
+                              <w:rPr>
+                                <w:noProof/>
+                              </w:rPr>
+                              <w:fldChar w:fldCharType="end"/>
+                            </w:r>
                             <w:r>
                               <w:t xml:space="preserve"> Características físicas obtenidas de Inventor de los eslabones </w:t>
                             </w:r>
@@ -6452,14 +6527,27 @@
                       <w:r>
                         <w:t xml:space="preserve">Figura </w:t>
                       </w:r>
-                      <w:fldSimple w:instr=" SEQ Figura \* ARABIC ">
-                        <w:r>
-                          <w:rPr>
-                            <w:noProof/>
-                          </w:rPr>
-                          <w:t>2</w:t>
-                        </w:r>
-                      </w:fldSimple>
+                      <w:r>
+                        <w:fldChar w:fldCharType="begin"/>
+                      </w:r>
+                      <w:r>
+                        <w:instrText xml:space="preserve"> SEQ Figura \* ARABIC </w:instrText>
+                      </w:r>
+                      <w:r>
+                        <w:fldChar w:fldCharType="separate"/>
+                      </w:r>
+                      <w:r>
+                        <w:rPr>
+                          <w:noProof/>
+                        </w:rPr>
+                        <w:t>2</w:t>
+                      </w:r>
+                      <w:r>
+                        <w:rPr>
+                          <w:noProof/>
+                        </w:rPr>
+                        <w:fldChar w:fldCharType="end"/>
+                      </w:r>
                       <w:r>
                         <w:t xml:space="preserve"> Características físicas obtenidas de Inventor de los eslabones </w:t>
                       </w:r>
@@ -7192,14 +7280,27 @@
       <w:r>
         <w:t xml:space="preserve">Tabla </w:t>
       </w:r>
-      <w:fldSimple w:instr=" SEQ Tabla \* ARABIC ">
-        <w:r>
-          <w:rPr>
-            <w:noProof/>
-          </w:rPr>
-          <w:t>1</w:t>
-        </w:r>
-      </w:fldSimple>
+      <w:r>
+        <w:fldChar w:fldCharType="begin"/>
+      </w:r>
+      <w:r>
+        <w:instrText xml:space="preserve"> SEQ Tabla \* ARABIC </w:instrText>
+      </w:r>
+      <w:r>
+        <w:fldChar w:fldCharType="separate"/>
+      </w:r>
+      <w:r>
+        <w:rPr>
+          <w:noProof/>
+        </w:rPr>
+        <w:t>1</w:t>
+      </w:r>
+      <w:r>
+        <w:rPr>
+          <w:noProof/>
+        </w:rPr>
+        <w:fldChar w:fldCharType="end"/>
+      </w:r>
       <w:r>
         <w:t xml:space="preserve"> Parámetros físicos del robot de ABB IRB 1520ID</w:t>
       </w:r>
@@ -8727,19 +8828,7 @@
             <w:rPr>
               <w:rFonts w:ascii="Cambria Math" w:hAnsi="Cambria Math"/>
             </w:rPr>
-            <m:t>=664.8</m:t>
-          </m:r>
-          <m:r>
-            <w:rPr>
-              <w:rFonts w:ascii="Cambria Math" w:hAnsi="Cambria Math"/>
-            </w:rPr>
-            <m:t>98</m:t>
-          </m:r>
-          <m:r>
-            <w:rPr>
-              <w:rFonts w:ascii="Cambria Math" w:hAnsi="Cambria Math"/>
-            </w:rPr>
-            <m:t xml:space="preserve"> kg </m:t>
+            <m:t xml:space="preserve">=664.898 kg </m:t>
           </m:r>
           <m:sSup>
             <m:sSupPr>
@@ -10565,13 +10654,7 @@
               <w:rPr>
                 <w:rFonts w:ascii="Cambria Math" w:hAnsi="Cambria Math"/>
               </w:rPr>
-              <m:t>n</m:t>
-            </m:r>
-            <m:r>
-              <w:rPr>
-                <w:rFonts w:ascii="Cambria Math" w:hAnsi="Cambria Math"/>
-              </w:rPr>
-              <m:t xml:space="preserve"> x n</m:t>
+              <m:t>n x n</m:t>
             </m:r>
           </m:sup>
         </m:sSup>
@@ -10793,7 +10876,15 @@
         <w:t xml:space="preserve">roceso de sintonía </w:t>
       </w:r>
       <w:r>
-        <w:t>de PIDs queda definido:</w:t>
+        <w:t xml:space="preserve">de </w:t>
+      </w:r>
+      <w:proofErr w:type="spellStart"/>
+      <w:r>
+        <w:t>PIDs</w:t>
+      </w:r>
+      <w:proofErr w:type="spellEnd"/>
+      <w:r>
+        <w:t xml:space="preserve"> queda definido:</w:t>
       </w:r>
     </w:p>
     <w:p>
@@ -11702,19 +11793,7 @@
             <w:rPr>
               <w:rFonts w:ascii="Cambria Math" w:hAnsi="Cambria Math"/>
             </w:rPr>
-            <m:t>=</m:t>
-          </m:r>
-          <m:r>
-            <w:rPr>
-              <w:rFonts w:ascii="Cambria Math" w:hAnsi="Cambria Math"/>
-            </w:rPr>
-            <m:t>3.600</m:t>
-          </m:r>
-          <m:r>
-            <w:rPr>
-              <w:rFonts w:ascii="Cambria Math" w:hAnsi="Cambria Math"/>
-            </w:rPr>
-            <m:t xml:space="preserve"> kg </m:t>
+            <m:t xml:space="preserve">=3.600 kg </m:t>
           </m:r>
           <m:sSup>
             <m:sSupPr>
@@ -11804,19 +11883,7 @@
             <w:rPr>
               <w:rFonts w:ascii="Cambria Math" w:hAnsi="Cambria Math"/>
             </w:rPr>
-            <m:t>=</m:t>
-          </m:r>
-          <m:r>
-            <w:rPr>
-              <w:rFonts w:ascii="Cambria Math" w:hAnsi="Cambria Math"/>
-            </w:rPr>
-            <m:t>26.81</m:t>
-          </m:r>
-          <m:r>
-            <w:rPr>
-              <w:rFonts w:ascii="Cambria Math" w:hAnsi="Cambria Math"/>
-            </w:rPr>
-            <m:t xml:space="preserve">6 kg </m:t>
+            <m:t xml:space="preserve">=26.816 kg </m:t>
           </m:r>
           <m:sSup>
             <m:sSupPr>
@@ -12180,14 +12247,78 @@
             <w:rPr>
               <w:rFonts w:ascii="Cambria Math" w:hAnsi="Cambria Math"/>
             </w:rPr>
-            <m:t>=</m:t>
+            <m:t>=664.898</m:t>
           </m:r>
           <m:r>
             <w:rPr>
               <w:rFonts w:ascii="Cambria Math" w:hAnsi="Cambria Math"/>
             </w:rPr>
-            <m:t>664.898</m:t>
+            <m:t xml:space="preserve"> </m:t>
           </m:r>
+          <m:r>
+            <w:rPr>
+              <w:rFonts w:ascii="Cambria Math" w:hAnsi="Cambria Math"/>
+            </w:rPr>
+            <m:t xml:space="preserve">kg </m:t>
+          </m:r>
+          <m:sSup>
+            <m:sSupPr>
+              <m:ctrlPr>
+                <w:rPr>
+                  <w:rFonts w:ascii="Cambria Math" w:hAnsi="Cambria Math"/>
+                  <w:i/>
+                </w:rPr>
+              </m:ctrlPr>
+            </m:sSupPr>
+            <m:e>
+              <m:r>
+                <w:rPr>
+                  <w:rFonts w:ascii="Cambria Math" w:hAnsi="Cambria Math"/>
+                </w:rPr>
+                <m:t>m</m:t>
+              </m:r>
+            </m:e>
+            <m:sup>
+              <m:r>
+                <w:rPr>
+                  <w:rFonts w:ascii="Cambria Math" w:hAnsi="Cambria Math"/>
+                </w:rPr>
+                <m:t>2</m:t>
+              </m:r>
+            </m:sup>
+          </m:sSup>
+          <m:r>
+            <w:rPr>
+              <w:rFonts w:ascii="Cambria Math" w:hAnsi="Cambria Math"/>
+            </w:rPr>
+            <m:t>/</m:t>
+          </m:r>
+          <m:sSup>
+            <m:sSupPr>
+              <m:ctrlPr>
+                <w:rPr>
+                  <w:rFonts w:ascii="Cambria Math" w:hAnsi="Cambria Math"/>
+                  <w:i/>
+                </w:rPr>
+              </m:ctrlPr>
+            </m:sSupPr>
+            <m:e>
+              <m:r>
+                <w:rPr>
+                  <w:rFonts w:ascii="Cambria Math" w:hAnsi="Cambria Math"/>
+                </w:rPr>
+                <m:t>s</m:t>
+              </m:r>
+            </m:e>
+            <m:sup>
+              <m:r>
+                <w:rPr>
+                  <w:rFonts w:ascii="Cambria Math" w:hAnsi="Cambria Math"/>
+                </w:rPr>
+                <m:t>2</m:t>
+              </m:r>
+            </m:sup>
+          </m:sSup>
         </m:oMath>
       </m:oMathPara>
     </w:p>
@@ -12634,19 +12765,7 @@
             <w:rPr>
               <w:rFonts w:ascii="Cambria Math" w:hAnsi="Cambria Math"/>
             </w:rPr>
-            <m:t>=</m:t>
-          </m:r>
-          <m:r>
-            <w:rPr>
-              <w:rFonts w:ascii="Cambria Math" w:hAnsi="Cambria Math"/>
-            </w:rPr>
-            <m:t>40.27</m:t>
-          </m:r>
-          <m:r>
-            <w:rPr>
-              <w:rFonts w:ascii="Cambria Math" w:hAnsi="Cambria Math"/>
-            </w:rPr>
-            <m:t>6</m:t>
+            <m:t>=40.276</m:t>
           </m:r>
         </m:oMath>
       </m:oMathPara>
@@ -12719,10 +12838,10 @@
         <w:t xml:space="preserve">Tras realizar el proceso anterior se implementa el controlador PID en cada una de las articulaciones </w:t>
       </w:r>
       <w:r>
-        <w:t xml:space="preserve">escogidas </w:t>
-      </w:r>
-      <w:r>
-        <w:t>2 y 3</w:t>
+        <w:t>escogidas</w:t>
+      </w:r>
+      <w:r>
+        <w:t>, la articulación 2 y la articulación 3</w:t>
       </w:r>
       <w:r>
         <w:t xml:space="preserve">. En la </w:t>
@@ -12761,7 +12880,107 @@
         <w:t>ABB IRB</w:t>
       </w:r>
       <w:r>
-        <w:t xml:space="preserve"> 1520ID en Simulink.</w:t>
+        <w:t xml:space="preserve"> 1520ID en </w:t>
+      </w:r>
+      <w:proofErr w:type="spellStart"/>
+      <w:r>
+        <w:t>Simulink</w:t>
+      </w:r>
+      <w:proofErr w:type="spellEnd"/>
+      <w:r>
+        <w:t xml:space="preserve"> </w:t>
+      </w:r>
+      <w:r>
+        <w:t xml:space="preserve">mientras que la </w:t>
+      </w:r>
+      <w:r>
+        <w:rPr>
+          <w:highlight w:val="yellow"/>
+        </w:rPr>
+        <w:t>[FIGURA]</w:t>
+      </w:r>
+      <w:r>
+        <w:t xml:space="preserve"> representa el modelo del PID utilizado</w:t>
+      </w:r>
+      <w:r>
+        <w:t xml:space="preserve">, estos módulos realizan el control en posición </w:t>
+      </w:r>
+      <w:r>
+        <w:t xml:space="preserve">y velocidad </w:t>
+      </w:r>
+      <w:r>
+        <w:t>del rob</w:t>
+      </w:r>
+      <w:r>
+        <w:t>ot (</w:t>
+      </w:r>
+      <m:oMath>
+        <m:r>
+          <w:rPr>
+            <w:rFonts w:ascii="Cambria Math" w:hAnsi="Cambria Math"/>
+          </w:rPr>
+          <m:t>q,</m:t>
+        </m:r>
+        <m:acc>
+          <m:accPr>
+            <m:chr m:val="̇"/>
+            <m:ctrlPr>
+              <w:rPr>
+                <w:rFonts w:ascii="Cambria Math" w:hAnsi="Cambria Math"/>
+                <w:i/>
+              </w:rPr>
+            </m:ctrlPr>
+          </m:accPr>
+          <m:e>
+            <m:r>
+              <w:rPr>
+                <w:rFonts w:ascii="Cambria Math" w:hAnsi="Cambria Math"/>
+              </w:rPr>
+              <m:t>q</m:t>
+            </m:r>
+          </m:e>
+        </m:acc>
+      </m:oMath>
+      <w:r>
+        <w:t>)</w:t>
+      </w:r>
+      <w:r>
+        <w:t xml:space="preserve"> actuando sobre el par-motor </w:t>
+      </w:r>
+      <w:r>
+        <w:t>(</w:t>
+      </w:r>
+      <m:oMath>
+        <m:r>
+          <w:rPr>
+            <w:rFonts w:ascii="Cambria Math" w:hAnsi="Cambria Math"/>
+          </w:rPr>
+          <m:t>t</m:t>
+        </m:r>
+      </m:oMath>
+      <w:r>
+        <w:t xml:space="preserve">) </w:t>
+      </w:r>
+      <w:r>
+        <w:t>de cada articulación.</w:t>
+      </w:r>
+      <w:r>
+        <w:t xml:space="preserve"> </w:t>
+      </w:r>
+      <w:r>
+        <w:t>También ha si</w:t>
+      </w:r>
+      <w:r>
+        <w:t xml:space="preserve">do necesario introducir un componente de saturación como medida de protección ante altos pares-motores que pueda requerir la acción de control, ya que el motor escogido tiene ciertas limitaciones </w:t>
+      </w:r>
+      <w:r>
+        <w:t xml:space="preserve">físicas </w:t>
+      </w:r>
+      <w:r>
+        <w:t xml:space="preserve">que si son superadas pueden afectar </w:t>
+      </w:r>
+      <w:r>
+        <w:t>al correcto funcionamiento del motor.</w:t>
       </w:r>
     </w:p>
     <w:p>
@@ -12831,33 +13050,55 @@
       <w:r>
         <w:t xml:space="preserve">Figura </w:t>
       </w:r>
-      <w:fldSimple w:instr=" SEQ Figura \* ARABIC ">
-        <w:r>
-          <w:rPr>
-            <w:noProof/>
-          </w:rPr>
-          <w:t>3</w:t>
-        </w:r>
-      </w:fldSimple>
-      <w:r>
-        <w:t xml:space="preserve"> Implementación de</w:t>
-      </w:r>
-      <w:r>
-        <w:t xml:space="preserve"> los controladores PID para las articulaciones 2 (izquierda) y 3 (derecha) en el modelo de</w:t>
-      </w:r>
-      <w:r>
-        <w:t>l robot de ABB IRB 1520ID en Simulink.</w:t>
-      </w:r>
-    </w:p>
-    <w:p>
-      <w:pPr>
-        <w:keepNext/>
-        <w:jc w:val="center"/>
-      </w:pPr>
+      <w:r>
+        <w:fldChar w:fldCharType="begin"/>
+      </w:r>
+      <w:r>
+        <w:instrText xml:space="preserve"> SEQ Figura \* ARABIC </w:instrText>
+      </w:r>
+      <w:r>
+        <w:fldChar w:fldCharType="separate"/>
+      </w:r>
       <w:r>
         <w:rPr>
           <w:noProof/>
         </w:rPr>
+        <w:t>3</w:t>
+      </w:r>
+      <w:r>
+        <w:rPr>
+          <w:noProof/>
+        </w:rPr>
+        <w:fldChar w:fldCharType="end"/>
+      </w:r>
+      <w:r>
+        <w:t xml:space="preserve"> Implementación de</w:t>
+      </w:r>
+      <w:r>
+        <w:t xml:space="preserve"> los controladores PID para las articulaciones 2 (izquierda) y 3 (derecha) en el modelo de</w:t>
+      </w:r>
+      <w:r>
+        <w:t xml:space="preserve">l robot de ABB IRB 1520ID en </w:t>
+      </w:r>
+      <w:proofErr w:type="spellStart"/>
+      <w:r>
+        <w:t>Simulink</w:t>
+      </w:r>
+      <w:proofErr w:type="spellEnd"/>
+      <w:r>
+        <w:t>.</w:t>
+      </w:r>
+    </w:p>
+    <w:p>
+      <w:pPr>
+        <w:keepNext/>
+        <w:jc w:val="center"/>
+      </w:pPr>
+      <w:r>
+        <w:rPr>
+          <w:noProof/>
+        </w:rPr>
+        <w:lastRenderedPageBreak/>
         <w:drawing>
           <wp:inline distT="0" distB="0" distL="0" distR="0" wp14:anchorId="70E0D6F0" wp14:editId="68206E23">
             <wp:extent cx="5074036" cy="2452254"/>
@@ -12916,29 +13157,487 @@
       <w:r>
         <w:t xml:space="preserve">Figura </w:t>
       </w:r>
-      <w:fldSimple w:instr=" SEQ Figura \* ARABIC ">
-        <w:r>
-          <w:rPr>
-            <w:noProof/>
-          </w:rPr>
-          <w:t>4</w:t>
-        </w:r>
-      </w:fldSimple>
-      <w:r>
-        <w:t xml:space="preserve"> Modelo del control de posición utilizado en Simulink.</w:t>
+      <w:r>
+        <w:fldChar w:fldCharType="begin"/>
+      </w:r>
+      <w:r>
+        <w:instrText xml:space="preserve"> SEQ Figura \* ARABIC </w:instrText>
+      </w:r>
+      <w:r>
+        <w:fldChar w:fldCharType="separate"/>
+      </w:r>
+      <w:r>
+        <w:rPr>
+          <w:noProof/>
+        </w:rPr>
+        <w:t>4</w:t>
+      </w:r>
+      <w:r>
+        <w:rPr>
+          <w:noProof/>
+        </w:rPr>
+        <w:fldChar w:fldCharType="end"/>
+      </w:r>
+      <w:r>
+        <w:t xml:space="preserve"> Modelo del control de posición utilizado en </w:t>
+      </w:r>
+      <w:proofErr w:type="spellStart"/>
+      <w:r>
+        <w:t>Simulink</w:t>
+      </w:r>
+      <w:proofErr w:type="spellEnd"/>
+      <w:r>
+        <w:t>.</w:t>
       </w:r>
     </w:p>
     <w:p>
-      <w:pPr>
-        <w:pStyle w:val="Ttulo2"/>
-      </w:pPr>
-      <w:r>
-        <w:lastRenderedPageBreak/>
-        <w:t>D</w:t>
-      </w:r>
-      <w:r>
-        <w:t>iseño del controlador de movimiento</w:t>
-      </w:r>
+      <w:r>
+        <w:t xml:space="preserve">Para la obtención de unos valores de ganancias </w:t>
+      </w:r>
+      <w:r>
+        <w:t xml:space="preserve">se realizó un proceso iterativo por cada uno de los </w:t>
+      </w:r>
+      <w:r>
+        <w:t>controladores</w:t>
+      </w:r>
+      <w:r>
+        <w:t xml:space="preserve"> PID implementados</w:t>
+      </w:r>
+      <w:r>
+        <w:t xml:space="preserve"> observando las diferentes respuestas que se obtenían</w:t>
+      </w:r>
+      <w:r>
+        <w:t xml:space="preserve">, las mejores configuraciones </w:t>
+      </w:r>
+      <w:r>
+        <w:t>encontradas son:</w:t>
+      </w:r>
+    </w:p>
+    <w:tbl>
+      <w:tblPr>
+        <w:tblStyle w:val="Tablaconcuadrcula"/>
+        <w:tblW w:w="0" w:type="auto"/>
+        <w:tblInd w:w="409" w:type="dxa"/>
+        <w:tblLook w:val="04A0" w:firstRow="1" w:lastRow="0" w:firstColumn="1" w:lastColumn="0" w:noHBand="0" w:noVBand="1"/>
+      </w:tblPr>
+      <w:tblGrid>
+        <w:gridCol w:w="2280"/>
+        <w:gridCol w:w="3964"/>
+        <w:gridCol w:w="2693"/>
+      </w:tblGrid>
+      <w:tr>
+        <w:tc>
+          <w:tcPr>
+            <w:tcW w:w="2280" w:type="dxa"/>
+            <w:vAlign w:val="center"/>
+          </w:tcPr>
+          <w:p>
+            <w:pPr>
+              <w:spacing w:after="0"/>
+              <w:jc w:val="center"/>
+              <w:rPr>
+                <w:b/>
+                <w:bCs/>
+              </w:rPr>
+            </w:pPr>
+            <w:r>
+              <w:rPr>
+                <w:b/>
+                <w:bCs/>
+              </w:rPr>
+              <w:t>Ganancias</w:t>
+            </w:r>
+          </w:p>
+        </w:tc>
+        <w:tc>
+          <w:tcPr>
+            <w:tcW w:w="3964" w:type="dxa"/>
+            <w:vAlign w:val="center"/>
+          </w:tcPr>
+          <w:p>
+            <w:pPr>
+              <w:spacing w:after="0"/>
+              <w:jc w:val="center"/>
+              <w:rPr>
+                <w:b/>
+                <w:bCs/>
+              </w:rPr>
+            </w:pPr>
+            <w:r>
+              <w:rPr>
+                <w:b/>
+                <w:bCs/>
+              </w:rPr>
+              <w:t>Articulación 1</w:t>
+            </w:r>
+          </w:p>
+        </w:tc>
+        <w:tc>
+          <w:tcPr>
+            <w:tcW w:w="2693" w:type="dxa"/>
+            <w:vAlign w:val="center"/>
+          </w:tcPr>
+          <w:p>
+            <w:pPr>
+              <w:spacing w:after="0"/>
+              <w:jc w:val="center"/>
+              <w:rPr>
+                <w:b/>
+                <w:bCs/>
+              </w:rPr>
+            </w:pPr>
+            <w:r>
+              <w:rPr>
+                <w:b/>
+                <w:bCs/>
+              </w:rPr>
+              <w:t>Articulación 2</w:t>
+            </w:r>
+          </w:p>
+        </w:tc>
+      </w:tr>
+      <w:tr>
+        <w:tc>
+          <w:tcPr>
+            <w:tcW w:w="2280" w:type="dxa"/>
+            <w:vAlign w:val="center"/>
+          </w:tcPr>
+          <w:p>
+            <w:pPr>
+              <w:spacing w:after="0"/>
+              <w:jc w:val="center"/>
+            </w:pPr>
+            <m:oMathPara>
+              <m:oMath>
+                <m:sSub>
+                  <m:sSubPr>
+                    <m:ctrlPr>
+                      <w:rPr>
+                        <w:rFonts w:ascii="Cambria Math" w:hAnsi="Cambria Math"/>
+                        <w:i/>
+                      </w:rPr>
+                    </m:ctrlPr>
+                  </m:sSubPr>
+                  <m:e>
+                    <m:r>
+                      <w:rPr>
+                        <w:rFonts w:ascii="Cambria Math" w:hAnsi="Cambria Math"/>
+                      </w:rPr>
+                      <m:t>K</m:t>
+                    </m:r>
+                  </m:e>
+                  <m:sub>
+                    <m:r>
+                      <w:rPr>
+                        <w:rFonts w:ascii="Cambria Math" w:hAnsi="Cambria Math"/>
+                      </w:rPr>
+                      <m:t>p</m:t>
+                    </m:r>
+                  </m:sub>
+                </m:sSub>
+                <m:r>
+                  <w:rPr>
+                    <w:rFonts w:ascii="Cambria Math" w:hAnsi="Cambria Math"/>
+                  </w:rPr>
+                  <m:t>(</m:t>
+                </m:r>
+                <m:r>
+                  <w:rPr>
+                    <w:rFonts w:ascii="Cambria Math" w:hAnsi="Cambria Math"/>
+                  </w:rPr>
+                  <m:t>Nm/rad</m:t>
+                </m:r>
+                <m:r>
+                  <w:rPr>
+                    <w:rFonts w:ascii="Cambria Math" w:hAnsi="Cambria Math"/>
+                  </w:rPr>
+                  <m:t>)</m:t>
+                </m:r>
+              </m:oMath>
+            </m:oMathPara>
+          </w:p>
+        </w:tc>
+        <w:tc>
+          <w:tcPr>
+            <w:tcW w:w="3964" w:type="dxa"/>
+            <w:vAlign w:val="center"/>
+          </w:tcPr>
+          <w:p>
+            <w:pPr>
+              <w:spacing w:after="0"/>
+              <w:jc w:val="center"/>
+            </w:pPr>
+            <m:oMathPara>
+              <m:oMath>
+                <m:r>
+                  <w:rPr>
+                    <w:rFonts w:ascii="Cambria Math" w:hAnsi="Cambria Math"/>
+                  </w:rPr>
+                  <m:t>800</m:t>
+                </m:r>
+              </m:oMath>
+            </m:oMathPara>
+          </w:p>
+        </w:tc>
+        <w:tc>
+          <w:tcPr>
+            <w:tcW w:w="2693" w:type="dxa"/>
+            <w:vAlign w:val="center"/>
+          </w:tcPr>
+          <w:p>
+            <w:pPr>
+              <w:spacing w:after="0"/>
+              <w:jc w:val="center"/>
+            </w:pPr>
+            <m:oMathPara>
+              <m:oMath>
+                <m:r>
+                  <w:rPr>
+                    <w:rFonts w:ascii="Cambria Math" w:hAnsi="Cambria Math"/>
+                  </w:rPr>
+                  <m:t>6</m:t>
+                </m:r>
+                <m:r>
+                  <w:rPr>
+                    <w:rFonts w:ascii="Cambria Math" w:hAnsi="Cambria Math"/>
+                  </w:rPr>
+                  <m:t>00</m:t>
+                </m:r>
+              </m:oMath>
+            </m:oMathPara>
+          </w:p>
+        </w:tc>
+      </w:tr>
+      <w:tr>
+        <w:tc>
+          <w:tcPr>
+            <w:tcW w:w="2280" w:type="dxa"/>
+            <w:vAlign w:val="center"/>
+          </w:tcPr>
+          <w:p>
+            <w:pPr>
+              <w:spacing w:after="0"/>
+              <w:jc w:val="center"/>
+            </w:pPr>
+            <m:oMathPara>
+              <m:oMath>
+                <m:sSub>
+                  <m:sSubPr>
+                    <m:ctrlPr>
+                      <w:rPr>
+                        <w:rFonts w:ascii="Cambria Math" w:hAnsi="Cambria Math"/>
+                        <w:i/>
+                      </w:rPr>
+                    </m:ctrlPr>
+                  </m:sSubPr>
+                  <m:e>
+                    <m:r>
+                      <w:rPr>
+                        <w:rFonts w:ascii="Cambria Math" w:hAnsi="Cambria Math"/>
+                      </w:rPr>
+                      <m:t>K</m:t>
+                    </m:r>
+                  </m:e>
+                  <m:sub>
+                    <m:r>
+                      <w:rPr>
+                        <w:rFonts w:ascii="Cambria Math" w:hAnsi="Cambria Math"/>
+                      </w:rPr>
+                      <m:t>v</m:t>
+                    </m:r>
+                  </m:sub>
+                </m:sSub>
+                <m:r>
+                  <w:rPr>
+                    <w:rFonts w:ascii="Cambria Math" w:hAnsi="Cambria Math"/>
+                  </w:rPr>
+                  <m:t>(</m:t>
+                </m:r>
+                <m:r>
+                  <w:rPr>
+                    <w:rFonts w:ascii="Cambria Math" w:hAnsi="Cambria Math"/>
+                  </w:rPr>
+                  <m:t>Nm s/rad</m:t>
+                </m:r>
+                <m:r>
+                  <w:rPr>
+                    <w:rFonts w:ascii="Cambria Math" w:hAnsi="Cambria Math"/>
+                  </w:rPr>
+                  <m:t>)</m:t>
+                </m:r>
+              </m:oMath>
+            </m:oMathPara>
+          </w:p>
+        </w:tc>
+        <w:tc>
+          <w:tcPr>
+            <w:tcW w:w="3964" w:type="dxa"/>
+            <w:vAlign w:val="center"/>
+          </w:tcPr>
+          <w:p>
+            <w:pPr>
+              <w:spacing w:after="0"/>
+              <w:jc w:val="center"/>
+            </w:pPr>
+            <m:oMathPara>
+              <m:oMath>
+                <m:r>
+                  <w:rPr>
+                    <w:rFonts w:ascii="Cambria Math" w:hAnsi="Cambria Math"/>
+                  </w:rPr>
+                  <m:t>200</m:t>
+                </m:r>
+              </m:oMath>
+            </m:oMathPara>
+          </w:p>
+        </w:tc>
+        <w:tc>
+          <w:tcPr>
+            <w:tcW w:w="2693" w:type="dxa"/>
+            <w:vAlign w:val="center"/>
+          </w:tcPr>
+          <w:p>
+            <w:pPr>
+              <w:spacing w:after="0"/>
+              <w:jc w:val="center"/>
+            </w:pPr>
+            <m:oMathPara>
+              <m:oMath>
+                <m:r>
+                  <w:rPr>
+                    <w:rFonts w:ascii="Cambria Math" w:hAnsi="Cambria Math"/>
+                  </w:rPr>
+                  <m:t>5</m:t>
+                </m:r>
+                <m:r>
+                  <w:rPr>
+                    <w:rFonts w:ascii="Cambria Math" w:hAnsi="Cambria Math"/>
+                  </w:rPr>
+                  <m:t>0</m:t>
+                </m:r>
+              </m:oMath>
+            </m:oMathPara>
+          </w:p>
+        </w:tc>
+      </w:tr>
+      <w:tr>
+        <w:tc>
+          <w:tcPr>
+            <w:tcW w:w="2280" w:type="dxa"/>
+            <w:vAlign w:val="center"/>
+          </w:tcPr>
+          <w:p>
+            <w:pPr>
+              <w:spacing w:after="0"/>
+              <w:jc w:val="center"/>
+            </w:pPr>
+            <m:oMathPara>
+              <m:oMath>
+                <m:sSub>
+                  <m:sSubPr>
+                    <m:ctrlPr>
+                      <w:rPr>
+                        <w:rFonts w:ascii="Cambria Math" w:hAnsi="Cambria Math"/>
+                        <w:i/>
+                      </w:rPr>
+                    </m:ctrlPr>
+                  </m:sSubPr>
+                  <m:e>
+                    <m:r>
+                      <w:rPr>
+                        <w:rFonts w:ascii="Cambria Math" w:hAnsi="Cambria Math"/>
+                      </w:rPr>
+                      <m:t>K</m:t>
+                    </m:r>
+                  </m:e>
+                  <m:sub>
+                    <m:r>
+                      <w:rPr>
+                        <w:rFonts w:ascii="Cambria Math" w:hAnsi="Cambria Math"/>
+                      </w:rPr>
+                      <m:t>i</m:t>
+                    </m:r>
+                  </m:sub>
+                </m:sSub>
+                <m:r>
+                  <w:rPr>
+                    <w:rFonts w:ascii="Cambria Math" w:hAnsi="Cambria Math"/>
+                  </w:rPr>
+                  <m:t>(</m:t>
+                </m:r>
+                <m:r>
+                  <w:rPr>
+                    <w:rFonts w:ascii="Cambria Math" w:hAnsi="Cambria Math"/>
+                  </w:rPr>
+                  <m:t>Nm/rad s</m:t>
+                </m:r>
+                <m:r>
+                  <w:rPr>
+                    <w:rFonts w:ascii="Cambria Math" w:hAnsi="Cambria Math"/>
+                  </w:rPr>
+                  <m:t>)</m:t>
+                </m:r>
+              </m:oMath>
+            </m:oMathPara>
+          </w:p>
+        </w:tc>
+        <w:tc>
+          <w:tcPr>
+            <w:tcW w:w="3964" w:type="dxa"/>
+            <w:vAlign w:val="center"/>
+          </w:tcPr>
+          <w:p>
+            <w:pPr>
+              <w:spacing w:after="0"/>
+              <w:jc w:val="center"/>
+            </w:pPr>
+            <m:oMathPara>
+              <m:oMath>
+                <m:r>
+                  <w:rPr>
+                    <w:rFonts w:ascii="Cambria Math" w:hAnsi="Cambria Math"/>
+                  </w:rPr>
+                  <m:t>700</m:t>
+                </m:r>
+              </m:oMath>
+            </m:oMathPara>
+          </w:p>
+        </w:tc>
+        <w:tc>
+          <w:tcPr>
+            <w:tcW w:w="2693" w:type="dxa"/>
+            <w:vAlign w:val="center"/>
+          </w:tcPr>
+          <w:p>
+            <w:pPr>
+              <w:spacing w:after="0"/>
+              <w:jc w:val="center"/>
+            </w:pPr>
+            <m:oMathPara>
+              <m:oMath>
+                <m:r>
+                  <w:rPr>
+                    <w:rFonts w:ascii="Cambria Math" w:hAnsi="Cambria Math"/>
+                  </w:rPr>
+                  <m:t>5</m:t>
+                </m:r>
+                <m:r>
+                  <w:rPr>
+                    <w:rFonts w:ascii="Cambria Math" w:hAnsi="Cambria Math"/>
+                  </w:rPr>
+                  <m:t>00</m:t>
+                </m:r>
+              </m:oMath>
+            </m:oMathPara>
+          </w:p>
+        </w:tc>
+      </w:tr>
+    </w:tbl>
+    <w:p>
+      <w:pPr>
+        <w:pStyle w:val="Prrafodelista"/>
+        <w:ind w:left="1068"/>
+      </w:pPr>
     </w:p>
     <w:p/>
     <w:p/>
@@ -13359,16 +14058,15 @@
     </w:lvl>
   </w:abstractNum>
   <w:abstractNum w:abstractNumId="2" w15:restartNumberingAfterBreak="0">
-    <w:nsid w:val="0BE460D4"/>
+    <w:nsid w:val="0BB96848"/>
     <w:multiLevelType w:val="hybridMultilevel"/>
-    <w:tmpl w:val="B5B466EC"/>
-    <w:lvl w:ilvl="0" w:tplc="0772D958">
-      <w:start w:val="2"/>
+    <w:tmpl w:val="63E01D2A"/>
+    <w:lvl w:ilvl="0" w:tplc="4FFAB42A">
       <w:numFmt w:val="bullet"/>
       <w:lvlText w:val="-"/>
       <w:lvlJc w:val="left"/>
       <w:pPr>
-        <w:ind w:left="720" w:hanging="360"/>
+        <w:ind w:left="1068" w:hanging="360"/>
       </w:pPr>
       <w:rPr>
         <w:rFonts w:ascii="LM Roman 10" w:eastAsiaTheme="minorEastAsia" w:hAnsi="LM Roman 10" w:cstheme="minorBidi" w:hint="default"/>
@@ -13380,7 +14078,7 @@
       <w:lvlText w:val="o"/>
       <w:lvlJc w:val="left"/>
       <w:pPr>
-        <w:ind w:left="1440" w:hanging="360"/>
+        <w:ind w:left="1788" w:hanging="360"/>
       </w:pPr>
       <w:rPr>
         <w:rFonts w:ascii="Courier New" w:hAnsi="Courier New" w:cs="Courier New" w:hint="default"/>
@@ -13392,7 +14090,7 @@
       <w:lvlText w:val=""/>
       <w:lvlJc w:val="left"/>
       <w:pPr>
-        <w:ind w:left="2160" w:hanging="360"/>
+        <w:ind w:left="2508" w:hanging="360"/>
       </w:pPr>
       <w:rPr>
         <w:rFonts w:ascii="Wingdings" w:hAnsi="Wingdings" w:hint="default"/>
@@ -13404,7 +14102,7 @@
       <w:lvlText w:val=""/>
       <w:lvlJc w:val="left"/>
       <w:pPr>
-        <w:ind w:left="2880" w:hanging="360"/>
+        <w:ind w:left="3228" w:hanging="360"/>
       </w:pPr>
       <w:rPr>
         <w:rFonts w:ascii="Symbol" w:hAnsi="Symbol" w:hint="default"/>
@@ -13416,7 +14114,7 @@
       <w:lvlText w:val="o"/>
       <w:lvlJc w:val="left"/>
       <w:pPr>
-        <w:ind w:left="3600" w:hanging="360"/>
+        <w:ind w:left="3948" w:hanging="360"/>
       </w:pPr>
       <w:rPr>
         <w:rFonts w:ascii="Courier New" w:hAnsi="Courier New" w:cs="Courier New" w:hint="default"/>
@@ -13428,7 +14126,7 @@
       <w:lvlText w:val=""/>
       <w:lvlJc w:val="left"/>
       <w:pPr>
-        <w:ind w:left="4320" w:hanging="360"/>
+        <w:ind w:left="4668" w:hanging="360"/>
       </w:pPr>
       <w:rPr>
         <w:rFonts w:ascii="Wingdings" w:hAnsi="Wingdings" w:hint="default"/>
@@ -13440,7 +14138,7 @@
       <w:lvlText w:val=""/>
       <w:lvlJc w:val="left"/>
       <w:pPr>
-        <w:ind w:left="5040" w:hanging="360"/>
+        <w:ind w:left="5388" w:hanging="360"/>
       </w:pPr>
       <w:rPr>
         <w:rFonts w:ascii="Symbol" w:hAnsi="Symbol" w:hint="default"/>
@@ -13452,7 +14150,7 @@
       <w:lvlText w:val="o"/>
       <w:lvlJc w:val="left"/>
       <w:pPr>
-        <w:ind w:left="5760" w:hanging="360"/>
+        <w:ind w:left="6108" w:hanging="360"/>
       </w:pPr>
       <w:rPr>
         <w:rFonts w:ascii="Courier New" w:hAnsi="Courier New" w:cs="Courier New" w:hint="default"/>
@@ -13464,7 +14162,7 @@
       <w:lvlText w:val=""/>
       <w:lvlJc w:val="left"/>
       <w:pPr>
-        <w:ind w:left="6480" w:hanging="360"/>
+        <w:ind w:left="6828" w:hanging="360"/>
       </w:pPr>
       <w:rPr>
         <w:rFonts w:ascii="Wingdings" w:hAnsi="Wingdings" w:hint="default"/>
@@ -13472,6 +14170,119 @@
     </w:lvl>
   </w:abstractNum>
   <w:abstractNum w:abstractNumId="3" w15:restartNumberingAfterBreak="0">
+    <w:nsid w:val="0BE460D4"/>
+    <w:multiLevelType w:val="hybridMultilevel"/>
+    <w:tmpl w:val="B5B466EC"/>
+    <w:lvl w:ilvl="0" w:tplc="0772D958">
+      <w:start w:val="2"/>
+      <w:numFmt w:val="bullet"/>
+      <w:lvlText w:val="-"/>
+      <w:lvlJc w:val="left"/>
+      <w:pPr>
+        <w:ind w:left="720" w:hanging="360"/>
+      </w:pPr>
+      <w:rPr>
+        <w:rFonts w:ascii="LM Roman 10" w:eastAsiaTheme="minorEastAsia" w:hAnsi="LM Roman 10" w:cstheme="minorBidi" w:hint="default"/>
+      </w:rPr>
+    </w:lvl>
+    <w:lvl w:ilvl="1" w:tplc="0C0A0003" w:tentative="1">
+      <w:start w:val="1"/>
+      <w:numFmt w:val="bullet"/>
+      <w:lvlText w:val="o"/>
+      <w:lvlJc w:val="left"/>
+      <w:pPr>
+        <w:ind w:left="1440" w:hanging="360"/>
+      </w:pPr>
+      <w:rPr>
+        <w:rFonts w:ascii="Courier New" w:hAnsi="Courier New" w:cs="Courier New" w:hint="default"/>
+      </w:rPr>
+    </w:lvl>
+    <w:lvl w:ilvl="2" w:tplc="0C0A0005" w:tentative="1">
+      <w:start w:val="1"/>
+      <w:numFmt w:val="bullet"/>
+      <w:lvlText w:val=""/>
+      <w:lvlJc w:val="left"/>
+      <w:pPr>
+        <w:ind w:left="2160" w:hanging="360"/>
+      </w:pPr>
+      <w:rPr>
+        <w:rFonts w:ascii="Wingdings" w:hAnsi="Wingdings" w:hint="default"/>
+      </w:rPr>
+    </w:lvl>
+    <w:lvl w:ilvl="3" w:tplc="0C0A0001" w:tentative="1">
+      <w:start w:val="1"/>
+      <w:numFmt w:val="bullet"/>
+      <w:lvlText w:val=""/>
+      <w:lvlJc w:val="left"/>
+      <w:pPr>
+        <w:ind w:left="2880" w:hanging="360"/>
+      </w:pPr>
+      <w:rPr>
+        <w:rFonts w:ascii="Symbol" w:hAnsi="Symbol" w:hint="default"/>
+      </w:rPr>
+    </w:lvl>
+    <w:lvl w:ilvl="4" w:tplc="0C0A0003" w:tentative="1">
+      <w:start w:val="1"/>
+      <w:numFmt w:val="bullet"/>
+      <w:lvlText w:val="o"/>
+      <w:lvlJc w:val="left"/>
+      <w:pPr>
+        <w:ind w:left="3600" w:hanging="360"/>
+      </w:pPr>
+      <w:rPr>
+        <w:rFonts w:ascii="Courier New" w:hAnsi="Courier New" w:cs="Courier New" w:hint="default"/>
+      </w:rPr>
+    </w:lvl>
+    <w:lvl w:ilvl="5" w:tplc="0C0A0005" w:tentative="1">
+      <w:start w:val="1"/>
+      <w:numFmt w:val="bullet"/>
+      <w:lvlText w:val=""/>
+      <w:lvlJc w:val="left"/>
+      <w:pPr>
+        <w:ind w:left="4320" w:hanging="360"/>
+      </w:pPr>
+      <w:rPr>
+        <w:rFonts w:ascii="Wingdings" w:hAnsi="Wingdings" w:hint="default"/>
+      </w:rPr>
+    </w:lvl>
+    <w:lvl w:ilvl="6" w:tplc="0C0A0001" w:tentative="1">
+      <w:start w:val="1"/>
+      <w:numFmt w:val="bullet"/>
+      <w:lvlText w:val=""/>
+      <w:lvlJc w:val="left"/>
+      <w:pPr>
+        <w:ind w:left="5040" w:hanging="360"/>
+      </w:pPr>
+      <w:rPr>
+        <w:rFonts w:ascii="Symbol" w:hAnsi="Symbol" w:hint="default"/>
+      </w:rPr>
+    </w:lvl>
+    <w:lvl w:ilvl="7" w:tplc="0C0A0003" w:tentative="1">
+      <w:start w:val="1"/>
+      <w:numFmt w:val="bullet"/>
+      <w:lvlText w:val="o"/>
+      <w:lvlJc w:val="left"/>
+      <w:pPr>
+        <w:ind w:left="5760" w:hanging="360"/>
+      </w:pPr>
+      <w:rPr>
+        <w:rFonts w:ascii="Courier New" w:hAnsi="Courier New" w:cs="Courier New" w:hint="default"/>
+      </w:rPr>
+    </w:lvl>
+    <w:lvl w:ilvl="8" w:tplc="0C0A0005" w:tentative="1">
+      <w:start w:val="1"/>
+      <w:numFmt w:val="bullet"/>
+      <w:lvlText w:val=""/>
+      <w:lvlJc w:val="left"/>
+      <w:pPr>
+        <w:ind w:left="6480" w:hanging="360"/>
+      </w:pPr>
+      <w:rPr>
+        <w:rFonts w:ascii="Wingdings" w:hAnsi="Wingdings" w:hint="default"/>
+      </w:rPr>
+    </w:lvl>
+  </w:abstractNum>
+  <w:abstractNum w:abstractNumId="4" w15:restartNumberingAfterBreak="0">
     <w:nsid w:val="1482775B"/>
     <w:multiLevelType w:val="multilevel"/>
     <w:tmpl w:val="0EBA3C40"/>
@@ -13566,7 +14377,7 @@
       </w:pPr>
     </w:lvl>
   </w:abstractNum>
-  <w:abstractNum w:abstractNumId="4" w15:restartNumberingAfterBreak="0">
+  <w:abstractNum w:abstractNumId="5" w15:restartNumberingAfterBreak="0">
     <w:nsid w:val="4072235B"/>
     <w:multiLevelType w:val="hybridMultilevel"/>
     <w:tmpl w:val="1A5825CC"/>
@@ -13652,7 +14463,7 @@
       </w:pPr>
     </w:lvl>
   </w:abstractNum>
-  <w:abstractNum w:abstractNumId="5" w15:restartNumberingAfterBreak="0">
+  <w:abstractNum w:abstractNumId="6" w15:restartNumberingAfterBreak="0">
     <w:nsid w:val="551C6D3D"/>
     <w:multiLevelType w:val="hybridMultilevel"/>
     <w:tmpl w:val="26F2569A"/>
@@ -13765,7 +14576,7 @@
       </w:rPr>
     </w:lvl>
   </w:abstractNum>
-  <w:abstractNum w:abstractNumId="6" w15:restartNumberingAfterBreak="0">
+  <w:abstractNum w:abstractNumId="7" w15:restartNumberingAfterBreak="0">
     <w:nsid w:val="5C236590"/>
     <w:multiLevelType w:val="hybridMultilevel"/>
     <w:tmpl w:val="4844D898"/>
@@ -13878,7 +14689,7 @@
       </w:rPr>
     </w:lvl>
   </w:abstractNum>
-  <w:abstractNum w:abstractNumId="7" w15:restartNumberingAfterBreak="0">
+  <w:abstractNum w:abstractNumId="8" w15:restartNumberingAfterBreak="0">
     <w:nsid w:val="5E92520E"/>
     <w:multiLevelType w:val="hybridMultilevel"/>
     <w:tmpl w:val="71D452AC"/>
@@ -13991,7 +14802,7 @@
       </w:rPr>
     </w:lvl>
   </w:abstractNum>
-  <w:abstractNum w:abstractNumId="8" w15:restartNumberingAfterBreak="0">
+  <w:abstractNum w:abstractNumId="9" w15:restartNumberingAfterBreak="0">
     <w:nsid w:val="610D7638"/>
     <w:multiLevelType w:val="hybridMultilevel"/>
     <w:tmpl w:val="2002749A"/>
@@ -14104,7 +14915,119 @@
       </w:rPr>
     </w:lvl>
   </w:abstractNum>
-  <w:abstractNum w:abstractNumId="9" w15:restartNumberingAfterBreak="0">
+  <w:abstractNum w:abstractNumId="10" w15:restartNumberingAfterBreak="0">
+    <w:nsid w:val="65EA04EA"/>
+    <w:multiLevelType w:val="hybridMultilevel"/>
+    <w:tmpl w:val="5144140E"/>
+    <w:lvl w:ilvl="0" w:tplc="45761C06">
+      <w:numFmt w:val="bullet"/>
+      <w:lvlText w:val="-"/>
+      <w:lvlJc w:val="left"/>
+      <w:pPr>
+        <w:ind w:left="1800" w:hanging="360"/>
+      </w:pPr>
+      <w:rPr>
+        <w:rFonts w:ascii="LM Roman 10" w:eastAsiaTheme="minorEastAsia" w:hAnsi="LM Roman 10" w:cstheme="minorBidi" w:hint="default"/>
+      </w:rPr>
+    </w:lvl>
+    <w:lvl w:ilvl="1" w:tplc="0C0A0003" w:tentative="1">
+      <w:start w:val="1"/>
+      <w:numFmt w:val="bullet"/>
+      <w:lvlText w:val="o"/>
+      <w:lvlJc w:val="left"/>
+      <w:pPr>
+        <w:ind w:left="2520" w:hanging="360"/>
+      </w:pPr>
+      <w:rPr>
+        <w:rFonts w:ascii="Courier New" w:hAnsi="Courier New" w:cs="Courier New" w:hint="default"/>
+      </w:rPr>
+    </w:lvl>
+    <w:lvl w:ilvl="2" w:tplc="0C0A0005" w:tentative="1">
+      <w:start w:val="1"/>
+      <w:numFmt w:val="bullet"/>
+      <w:lvlText w:val=""/>
+      <w:lvlJc w:val="left"/>
+      <w:pPr>
+        <w:ind w:left="3240" w:hanging="360"/>
+      </w:pPr>
+      <w:rPr>
+        <w:rFonts w:ascii="Wingdings" w:hAnsi="Wingdings" w:hint="default"/>
+      </w:rPr>
+    </w:lvl>
+    <w:lvl w:ilvl="3" w:tplc="0C0A0001" w:tentative="1">
+      <w:start w:val="1"/>
+      <w:numFmt w:val="bullet"/>
+      <w:lvlText w:val=""/>
+      <w:lvlJc w:val="left"/>
+      <w:pPr>
+        <w:ind w:left="3960" w:hanging="360"/>
+      </w:pPr>
+      <w:rPr>
+        <w:rFonts w:ascii="Symbol" w:hAnsi="Symbol" w:hint="default"/>
+      </w:rPr>
+    </w:lvl>
+    <w:lvl w:ilvl="4" w:tplc="0C0A0003" w:tentative="1">
+      <w:start w:val="1"/>
+      <w:numFmt w:val="bullet"/>
+      <w:lvlText w:val="o"/>
+      <w:lvlJc w:val="left"/>
+      <w:pPr>
+        <w:ind w:left="4680" w:hanging="360"/>
+      </w:pPr>
+      <w:rPr>
+        <w:rFonts w:ascii="Courier New" w:hAnsi="Courier New" w:cs="Courier New" w:hint="default"/>
+      </w:rPr>
+    </w:lvl>
+    <w:lvl w:ilvl="5" w:tplc="0C0A0005" w:tentative="1">
+      <w:start w:val="1"/>
+      <w:numFmt w:val="bullet"/>
+      <w:lvlText w:val=""/>
+      <w:lvlJc w:val="left"/>
+      <w:pPr>
+        <w:ind w:left="5400" w:hanging="360"/>
+      </w:pPr>
+      <w:rPr>
+        <w:rFonts w:ascii="Wingdings" w:hAnsi="Wingdings" w:hint="default"/>
+      </w:rPr>
+    </w:lvl>
+    <w:lvl w:ilvl="6" w:tplc="0C0A0001" w:tentative="1">
+      <w:start w:val="1"/>
+      <w:numFmt w:val="bullet"/>
+      <w:lvlText w:val=""/>
+      <w:lvlJc w:val="left"/>
+      <w:pPr>
+        <w:ind w:left="6120" w:hanging="360"/>
+      </w:pPr>
+      <w:rPr>
+        <w:rFonts w:ascii="Symbol" w:hAnsi="Symbol" w:hint="default"/>
+      </w:rPr>
+    </w:lvl>
+    <w:lvl w:ilvl="7" w:tplc="0C0A0003" w:tentative="1">
+      <w:start w:val="1"/>
+      <w:numFmt w:val="bullet"/>
+      <w:lvlText w:val="o"/>
+      <w:lvlJc w:val="left"/>
+      <w:pPr>
+        <w:ind w:left="6840" w:hanging="360"/>
+      </w:pPr>
+      <w:rPr>
+        <w:rFonts w:ascii="Courier New" w:hAnsi="Courier New" w:cs="Courier New" w:hint="default"/>
+      </w:rPr>
+    </w:lvl>
+    <w:lvl w:ilvl="8" w:tplc="0C0A0005" w:tentative="1">
+      <w:start w:val="1"/>
+      <w:numFmt w:val="bullet"/>
+      <w:lvlText w:val=""/>
+      <w:lvlJc w:val="left"/>
+      <w:pPr>
+        <w:ind w:left="7560" w:hanging="360"/>
+      </w:pPr>
+      <w:rPr>
+        <w:rFonts w:ascii="Wingdings" w:hAnsi="Wingdings" w:hint="default"/>
+      </w:rPr>
+    </w:lvl>
+  </w:abstractNum>
+  <w:abstractNum w:abstractNumId="11" w15:restartNumberingAfterBreak="0">
     <w:nsid w:val="6CA54FDF"/>
     <w:multiLevelType w:val="hybridMultilevel"/>
     <w:tmpl w:val="A2F620B6"/>
@@ -14217,7 +15140,120 @@
       </w:rPr>
     </w:lvl>
   </w:abstractNum>
-  <w:abstractNum w:abstractNumId="10" w15:restartNumberingAfterBreak="0">
+  <w:abstractNum w:abstractNumId="12" w15:restartNumberingAfterBreak="0">
+    <w:nsid w:val="729B75C1"/>
+    <w:multiLevelType w:val="hybridMultilevel"/>
+    <w:tmpl w:val="659C87D8"/>
+    <w:lvl w:ilvl="0" w:tplc="0C0A0001">
+      <w:start w:val="1"/>
+      <w:numFmt w:val="bullet"/>
+      <w:lvlText w:val=""/>
+      <w:lvlJc w:val="left"/>
+      <w:pPr>
+        <w:ind w:left="720" w:hanging="360"/>
+      </w:pPr>
+      <w:rPr>
+        <w:rFonts w:ascii="Symbol" w:hAnsi="Symbol" w:hint="default"/>
+      </w:rPr>
+    </w:lvl>
+    <w:lvl w:ilvl="1" w:tplc="0C0A0003">
+      <w:start w:val="1"/>
+      <w:numFmt w:val="bullet"/>
+      <w:lvlText w:val="o"/>
+      <w:lvlJc w:val="left"/>
+      <w:pPr>
+        <w:ind w:left="1440" w:hanging="360"/>
+      </w:pPr>
+      <w:rPr>
+        <w:rFonts w:ascii="Courier New" w:hAnsi="Courier New" w:cs="Courier New" w:hint="default"/>
+      </w:rPr>
+    </w:lvl>
+    <w:lvl w:ilvl="2" w:tplc="0C0A0005" w:tentative="1">
+      <w:start w:val="1"/>
+      <w:numFmt w:val="bullet"/>
+      <w:lvlText w:val=""/>
+      <w:lvlJc w:val="left"/>
+      <w:pPr>
+        <w:ind w:left="2160" w:hanging="360"/>
+      </w:pPr>
+      <w:rPr>
+        <w:rFonts w:ascii="Wingdings" w:hAnsi="Wingdings" w:hint="default"/>
+      </w:rPr>
+    </w:lvl>
+    <w:lvl w:ilvl="3" w:tplc="0C0A0001" w:tentative="1">
+      <w:start w:val="1"/>
+      <w:numFmt w:val="bullet"/>
+      <w:lvlText w:val=""/>
+      <w:lvlJc w:val="left"/>
+      <w:pPr>
+        <w:ind w:left="2880" w:hanging="360"/>
+      </w:pPr>
+      <w:rPr>
+        <w:rFonts w:ascii="Symbol" w:hAnsi="Symbol" w:hint="default"/>
+      </w:rPr>
+    </w:lvl>
+    <w:lvl w:ilvl="4" w:tplc="0C0A0003" w:tentative="1">
+      <w:start w:val="1"/>
+      <w:numFmt w:val="bullet"/>
+      <w:lvlText w:val="o"/>
+      <w:lvlJc w:val="left"/>
+      <w:pPr>
+        <w:ind w:left="3600" w:hanging="360"/>
+      </w:pPr>
+      <w:rPr>
+        <w:rFonts w:ascii="Courier New" w:hAnsi="Courier New" w:cs="Courier New" w:hint="default"/>
+      </w:rPr>
+    </w:lvl>
+    <w:lvl w:ilvl="5" w:tplc="0C0A0005" w:tentative="1">
+      <w:start w:val="1"/>
+      <w:numFmt w:val="bullet"/>
+      <w:lvlText w:val=""/>
+      <w:lvlJc w:val="left"/>
+      <w:pPr>
+        <w:ind w:left="4320" w:hanging="360"/>
+      </w:pPr>
+      <w:rPr>
+        <w:rFonts w:ascii="Wingdings" w:hAnsi="Wingdings" w:hint="default"/>
+      </w:rPr>
+    </w:lvl>
+    <w:lvl w:ilvl="6" w:tplc="0C0A0001" w:tentative="1">
+      <w:start w:val="1"/>
+      <w:numFmt w:val="bullet"/>
+      <w:lvlText w:val=""/>
+      <w:lvlJc w:val="left"/>
+      <w:pPr>
+        <w:ind w:left="5040" w:hanging="360"/>
+      </w:pPr>
+      <w:rPr>
+        <w:rFonts w:ascii="Symbol" w:hAnsi="Symbol" w:hint="default"/>
+      </w:rPr>
+    </w:lvl>
+    <w:lvl w:ilvl="7" w:tplc="0C0A0003" w:tentative="1">
+      <w:start w:val="1"/>
+      <w:numFmt w:val="bullet"/>
+      <w:lvlText w:val="o"/>
+      <w:lvlJc w:val="left"/>
+      <w:pPr>
+        <w:ind w:left="5760" w:hanging="360"/>
+      </w:pPr>
+      <w:rPr>
+        <w:rFonts w:ascii="Courier New" w:hAnsi="Courier New" w:cs="Courier New" w:hint="default"/>
+      </w:rPr>
+    </w:lvl>
+    <w:lvl w:ilvl="8" w:tplc="0C0A0005" w:tentative="1">
+      <w:start w:val="1"/>
+      <w:numFmt w:val="bullet"/>
+      <w:lvlText w:val=""/>
+      <w:lvlJc w:val="left"/>
+      <w:pPr>
+        <w:ind w:left="6480" w:hanging="360"/>
+      </w:pPr>
+      <w:rPr>
+        <w:rFonts w:ascii="Wingdings" w:hAnsi="Wingdings" w:hint="default"/>
+      </w:rPr>
+    </w:lvl>
+  </w:abstractNum>
+  <w:abstractNum w:abstractNumId="13" w15:restartNumberingAfterBreak="0">
     <w:nsid w:val="7B460693"/>
     <w:multiLevelType w:val="hybridMultilevel"/>
     <w:tmpl w:val="7C82E62A"/>
@@ -14331,64 +15367,73 @@
     </w:lvl>
   </w:abstractNum>
   <w:num w:numId="1">
+    <w:abstractNumId w:val="4"/>
+  </w:num>
+  <w:num w:numId="2">
+    <w:abstractNumId w:val="4"/>
+  </w:num>
+  <w:num w:numId="3">
+    <w:abstractNumId w:val="4"/>
+  </w:num>
+  <w:num w:numId="4">
+    <w:abstractNumId w:val="4"/>
+  </w:num>
+  <w:num w:numId="5">
+    <w:abstractNumId w:val="4"/>
+  </w:num>
+  <w:num w:numId="6">
+    <w:abstractNumId w:val="4"/>
+  </w:num>
+  <w:num w:numId="7">
+    <w:abstractNumId w:val="4"/>
+  </w:num>
+  <w:num w:numId="8">
+    <w:abstractNumId w:val="4"/>
+  </w:num>
+  <w:num w:numId="9">
+    <w:abstractNumId w:val="4"/>
+  </w:num>
+  <w:num w:numId="10">
+    <w:abstractNumId w:val="4"/>
+  </w:num>
+  <w:num w:numId="11">
     <w:abstractNumId w:val="3"/>
   </w:num>
-  <w:num w:numId="2">
-    <w:abstractNumId w:val="3"/>
-  </w:num>
-  <w:num w:numId="3">
-    <w:abstractNumId w:val="3"/>
-  </w:num>
-  <w:num w:numId="4">
-    <w:abstractNumId w:val="3"/>
-  </w:num>
-  <w:num w:numId="5">
-    <w:abstractNumId w:val="3"/>
-  </w:num>
-  <w:num w:numId="6">
-    <w:abstractNumId w:val="3"/>
-  </w:num>
-  <w:num w:numId="7">
-    <w:abstractNumId w:val="3"/>
-  </w:num>
-  <w:num w:numId="8">
-    <w:abstractNumId w:val="3"/>
-  </w:num>
-  <w:num w:numId="9">
-    <w:abstractNumId w:val="3"/>
-  </w:num>
-  <w:num w:numId="10">
-    <w:abstractNumId w:val="3"/>
-  </w:num>
-  <w:num w:numId="11">
-    <w:abstractNumId w:val="2"/>
-  </w:num>
   <w:num w:numId="12">
-    <w:abstractNumId w:val="4"/>
+    <w:abstractNumId w:val="5"/>
   </w:num>
   <w:num w:numId="13">
     <w:abstractNumId w:val="0"/>
   </w:num>
   <w:num w:numId="14">
-    <w:abstractNumId w:val="10"/>
+    <w:abstractNumId w:val="13"/>
   </w:num>
   <w:num w:numId="15">
-    <w:abstractNumId w:val="8"/>
+    <w:abstractNumId w:val="9"/>
   </w:num>
   <w:num w:numId="16">
+    <w:abstractNumId w:val="7"/>
+  </w:num>
+  <w:num w:numId="17">
     <w:abstractNumId w:val="6"/>
   </w:num>
-  <w:num w:numId="17">
-    <w:abstractNumId w:val="5"/>
-  </w:num>
   <w:num w:numId="18">
-    <w:abstractNumId w:val="9"/>
+    <w:abstractNumId w:val="11"/>
   </w:num>
   <w:num w:numId="19">
-    <w:abstractNumId w:val="7"/>
+    <w:abstractNumId w:val="8"/>
   </w:num>
   <w:num w:numId="20">
     <w:abstractNumId w:val="1"/>
+  </w:num>
+  <w:num w:numId="21">
+    <w:abstractNumId w:val="12"/>
+  </w:num>
+  <w:num w:numId="22">
+    <w:abstractNumId w:val="10"/>
+  </w:num>
+  <w:num w:numId="23">
+    <w:abstractNumId w:val="2"/>
   </w:num>
 </w:numbering>
 </file>

</xml_diff>